<commit_message>
Adds correct answers till A9
</commit_message>
<xml_diff>
--- a/A4/report/HW4_solution.docx
+++ b/A4/report/HW4_solution.docx
@@ -13163,10 +13163,10 @@
             <v:path o:extrusionok="f" gradientshapeok="t" o:connecttype="rect"/>
             <o:lock v:ext="edit" aspectratio="t"/>
           </v:shapetype>
-          <v:shape id="_x0000_i1025" type="#_x0000_t75" style="width:9pt;height:14.25pt" o:ole="">
+          <v:shape id="_x0000_i1025" type="#_x0000_t75" style="width:8.95pt;height:14.4pt" o:ole="">
             <v:imagedata r:id="rId18" o:title=""/>
           </v:shape>
-          <o:OLEObject Type="Embed" ProgID="Equation.DSMT4" ShapeID="_x0000_i1025" DrawAspect="Content" ObjectID="_1591442184" r:id="rId19"/>
+          <o:OLEObject Type="Embed" ProgID="Equation.DSMT4" ShapeID="_x0000_i1025" DrawAspect="Content" ObjectID="_1591619207" r:id="rId19"/>
         </w:object>
       </w:r>
       <w:r>
@@ -14842,15 +14842,7 @@
                 <w:rPr>
                   <w:rFonts w:ascii="Cambria Math" w:hAnsi="Cambria Math"/>
                 </w:rPr>
-                <m:t>0.00 rad</m:t>
-              </m:r>
-              <w:bookmarkStart w:id="6" w:name="_GoBack"/>
-              <w:bookmarkEnd w:id="6"/>
-              <m:r>
-                <w:rPr>
-                  <w:rFonts w:ascii="Cambria Math" w:hAnsi="Cambria Math"/>
-                </w:rPr>
-                <m:t>/</m:t>
+                <m:t>0.00 rad/</m:t>
               </m:r>
               <m:sSup>
                 <m:sSupPr>
@@ -18949,6 +18941,8 @@
           <w:szCs w:val="24"/>
         </w:rPr>
       </w:pPr>
+      <w:bookmarkStart w:id="6" w:name="_GoBack"/>
+      <w:bookmarkEnd w:id="6"/>
     </w:p>
     <w:p>
       <w:pPr>
@@ -46205,7 +46199,7 @@
   <inkml:trace contextRef="#ctx0" brushRef="#br0" timeOffset="10847.162">9885 144 10912 0 0,'0'0'248'0'0,"0"0"34"0"0,0 0 20 0 0,0 0-38 0 0,0 0-163 0 0,0 0 19 0 0,0 0 97 0 0,0 0 242 0 0,0 0 440 0 0,0 0 42 0 0,-1 1-383 0 0,0 0-220 0 0,-3 2-46 0 0,0 2 84 0 0,2-4-164 0 0,2 0-40 0 0,-1 1 69 0 0,1 0-90 0 0,0 0-82 0 0,1 0-5 0 0,-1 0 78 0 0,-1 0 89 0 0,1-1-65 0 0,-2 0 39 0 0,1 1-116 0 0,0-1 0 0 0,0 1 0 0 0,0 0 1 0 0,0-1-1 0 0,0 1 0 0 0,0 0 0 0 0,1 0 0 0 0,-1 0 0 0 0,0-1 0 0 0,1 1 0 0 0,0 0 0 0 0,-1 0 0 0 0,1 0 1 0 0,0 1-90 0 0,0 33 1217 0 0,0-18-645 0 0,0-3-138 0 0,0 28 934 0 0,0-25-839 0 0,0-2-151 0 0,0-8-235 0 0,0-1-37 0 0,2-1 40 0 0,6 12-15 0 0,-6-4-64 0 0,-2-13-61 0 0,1 0-1 0 0,-1 0 1 0 0,0 1 0 0 0,0-1 0 0 0,0 0 0 0 0,1 0 0 0 0,-1 0 0 0 0,0 0 0 0 0,1 0 0 0 0,-1 0 0 0 0,1 1-1 0 0,-1-1 1 0 0,1 0 0 0 0,0 0 0 0 0,0 0-6 0 0,3 3 6 0 0,-4-4-1 0 0,0 0 0 0 0,0 1 0 0 0,1-1-1 0 0,-1 0 1 0 0,0 0 0 0 0,1 1 0 0 0,-1-1 0 0 0,0 0-1 0 0,1 0 1 0 0,-1 0 0 0 0,1 0 0 0 0,-1 1 0 0 0,0-1-1 0 0,1 0 1 0 0,-1 0 0 0 0,0 0 0 0 0,1 0-1 0 0,-1 0 1 0 0,1 0-5 0 0,7-3 31 0 0,1-5-49 0 0,-9 8 17 0 0,6-7-132 0 0,-2-2 58 0 0,2 1-16 0 0,2 4-39 0 0,-4-4-20 0 0,1 4 51 0 0,-5 4 92 0 0,0 0 1 0 0,1 0-1 0 0,-1 0 1 0 0,0 0-1 0 0,1-1 0 0 0,-1 1 1 0 0,0 0-1 0 0,1 0 0 0 0,-1-1 1 0 0,0 1-1 0 0,0 0 0 0 0,1-1 1 0 0,-1 1-1 0 0,0 0 0 0 0,0-1 1 0 0,0 1-1 0 0,0 0 0 0 0,1-1 1 0 0,-1 1-1 0 0,0 0 0 0 0,0-1 1 0 0,0 1-1 0 0,0-1 0 0 0,0 1 1 0 0,0 0-1 0 0,0-1 1 0 0,0 1-1 0 0,0 0 0 0 0,0-1 1 0 0,0 1-1 0 0,0-1 0 0 0,0 1 7 0 0,0-3-43 0 0,0 1 1 0 0,1 0-1 0 0,-1-1 0 0 0,1 1 0 0 0,0 0 1 0 0,0-1-1 0 0,0 1 0 0 0,0 0 0 0 0,0 0 0 0 0,0 0 1 0 0,0 0-1 0 0,2-1 43 0 0,6-14-314 0 0,-6 4 76 0 0,-3 10 176 0 0,0 0 0 0 0,0 1 0 0 0,0-1 0 0 0,1 1 0 0 0,-1-1 0 0 0,1 1 0 0 0,0-2 62 0 0,5-8-215 0 0,-5 9 189 0 0,-1-1-28 0 0,1-1 2 0 0,2 0-60 0 0,-2 4 101 0 0,0 0 1 0 0,0 0-1 0 0,0 0 0 0 0,-1 0 1 0 0,1 0-1 0 0,0 0 1 0 0,0 0-1 0 0,-1-1 0 0 0,1 1 1 0 0,-1 0-1 0 0,1-1 1 0 0,-1 1-1 0 0,0 0 1 0 0,1-1-1 0 0,-1 0 11 0 0,0 0-67 0 0,0 2 3 0 0,0 0 0 0 0,0-2 11 0 0,0-6 32 0 0,0 8 20 0 0,0 0 0 0 0,0 0 0 0 0,0 0 0 0 0,0 0 0 0 0,0-1 0 0 0,0 1 0 0 0,1 0 1 0 0,-1 0-1 0 0,0 0 0 0 0,0 0 0 0 0,0 0 0 0 0,0 0 0 0 0,0-1 0 0 0,1 1 0 0 0,-1 0 0 0 0,0 0 1 0 0,0 0-1 0 0,0 0 0 0 0,0 0 0 0 0,1 0 0 0 0,-1 0 0 0 0,0 0 0 0 0,0 0 0 0 0,0 0 0 0 0,0 0 1 0 0,1 0-1 0 0,-1 0 0 0 0,0 0 0 0 0,0 0 0 0 0,0 0 0 0 0,0 0 0 0 0,1 0 0 0 0,-1 0 0 0 0,0 0 1 0 0,0 0-1 0 0,0 0 0 0 0,0 0 0 0 0,1 0 0 0 0,-1 0 1 0 0,6 2-19 0 0,-5-1 22 0 0,0-1 0 0 0,-1 1 0 0 0,1-1-1 0 0,0 1 1 0 0,0 0 0 0 0,-1-1 0 0 0,1 1-1 0 0,-1 0 1 0 0,1 0 0 0 0,0-1-1 0 0,-1 1 1 0 0,1 0 0 0 0,-1 0 0 0 0,0 0-1 0 0,1 0 1 0 0,-1-1 0 0 0,0 1 0 0 0,1 0-1 0 0,-1 0 1 0 0,0 1-3 0 0,1 19 101 0 0,-1-15-74 0 0,2-2 54 0 0,-1-2-64 0 0,0-1-1 0 0,0 0 0 0 0,0 1 0 0 0,0-1 0 0 0,-1 0 1 0 0,1 1-1 0 0,0-1 0 0 0,-1 1 0 0 0,1-1 1 0 0,-1 1-1 0 0,1 0 0 0 0,-1-1 0 0 0,0 2-16 0 0,1 23 312 0 0,-1-17-187 0 0,2-5 69 0 0,5 7-25 0 0,-6-9-125 0 0,-1 1 0 0 0,1-1 0 0 0,-1 1 1 0 0,1 0-1 0 0,-1-1 0 0 0,0 1 0 0 0,0 0-44 0 0,0-1 138 0 0,0-2-54 0 0,0 1-20 0 0,0 1-39 0 0,0 5-15 0 0,2-5 48 0 0,4-2-42 0 0,10 0 35 0 0,-13 0-45 0 0,0 0 0 0 0,-1 0 0 0 0,1-1 0 0 0,0 1 0 0 0,-1-1 1 0 0,1 0-1 0 0,-1 1 0 0 0,1-1 0 0 0,-1 0 0 0 0,1 0 0 0 0,-1-1 1 0 0,1 1-7 0 0,-1 0 0 0 0,2-1 0 0 0,-4 2 0 0 0,1 0 0 0 0,-1-1 0 0 0,1 1 0 0 0,-1 0 0 0 0,1 0 0 0 0,-1-1 0 0 0,1 1 0 0 0,-1 0 0 0 0,1-1 0 0 0,-1 1 0 0 0,0 0 0 0 0,1-1 0 0 0,-1 1 0 0 0,0 0 0 0 0,1-1 0 0 0,-1 1 0 0 0,0-1 0 0 0,1 1 0 0 0,-1-1 0 0 0,0 1 0 0 0,0-1 0 0 0,0 0 0 0 0,2-2 0 0 0,-1 1 0 0 0,0 1 0 0 0,0 0 0 0 0,0 0 0 0 0,0 0 0 0 0,1 0 0 0 0,-1 0 0 0 0,0 0 0 0 0,0 0 0 0 0,1 0 0 0 0,-1 0 0 0 0,0 0 0 0 0,1 1 0 0 0,0-1 0 0 0,14-9 0 0 0,-2-12-14 0 0,-4 16-45 0 0,2-2 28 0 0,0-1-35 0 0,-11 9 61 0 0,0 0 0 0 0,-1-1 0 0 0,1 1-1 0 0,0 0 1 0 0,-1-1 0 0 0,1 1 0 0 0,0 0-1 0 0,-1-1 1 0 0,1 1 0 0 0,-1-1 0 0 0,1 0-1 0 0,-1 1 1 0 0,1-1 0 0 0,-1 1-1 0 0,1-1 1 0 0,-1 0 0 0 0,1 1 0 0 0,-1-1-1 0 0,0 0 1 0 0,0 1 0 0 0,1-1 0 0 0,-1 0-1 0 0,0 1 1 0 0,0-1 0 0 0,0 0 0 0 0,0 0-1 0 0,1 0 6 0 0,1-9-53 0 0,-1 9 43 0 0,4 0 6 0 0,9 1-65 0 0,-10 2 9 0 0,4 8 48 0 0,4 15 12 0 0,-10-13 0 0 0,-2-12-1 0 0,0 1-1 0 0,0 0 1 0 0,0 0-1 0 0,0 0 1 0 0,0 0 0 0 0,0 0-1 0 0,0 0 1 0 0,0-1-1 0 0,1 1 1 0 0,-1 0-1 0 0,0 0 1 0 0,1 0-1 0 0,-1-1 1 0 0,0 1-1 0 0,1 0 1 0 0,-1 0-1 0 0,1 0 2 0 0,0 0-3 0 0,0 1-1 0 0,0 0 0 0 0,0 0 1 0 0,0-1-1 0 0,0 1 0 0 0,-1 0 1 0 0,1 0-1 0 0,-1 0 0 0 0,1 0 0 0 0,-1 0 1 0 0,0 0-1 0 0,0 0 0 0 0,0-1 1 0 0,0 1-1 0 0,0 0 0 0 0,0 2 4 0 0,0-3 105 0 0,0 0-69 0 0,0 0-64 0 0,0 0-61 0 0,0 1-38 0 0,0-1-42 0 0,0 0-39 0 0,0 0-37 0 0,0 1-341 0 0,0 0-112 0 0,0 0-5 0 0,0-1-54 0 0,-2 4-2266 0 0,2-4 2288 0 0,-2 0-543 0 0,0-1-33 0 0,-4 1-2740 0 0</inkml:trace>
   <inkml:trace contextRef="#ctx0" brushRef="#br0" timeOffset="11095.032">9980 156 15616 0 0,'0'-2'462'0'0,"0"2"-586"0"0,0 0 68 0 0,0 0 59 0 0,0 0 46 0 0,0-1 55 0 0,0-1 285 0 0,0 1-257 0 0,0 0-70 0 0,0 0-72 0 0,0 0-34 0 0,0 1-38 0 0,0-1-44 0 0,0 1-48 0 0,0-1-52 0 0,1 1-168 0 0,-1-1-114 0 0,0 1 207 0 0,0 0-32 0 0,1 0-35 0 0,-1 0-35 0 0,3 0-1885 0 0,4 0-1300 0 0</inkml:trace>
   <inkml:trace contextRef="#ctx0" brushRef="#br0" timeOffset="6957.651">7247 290 7544 0 0,'0'2'166'0'0,"0"2"-55"0"0,1 15 272 0 0,-2-13-294 0 0,-1-1-54 0 0,-1 0-1 0 0,-1 1 59 0 0,-2 5 145 0 0,5-9-178 0 0,-1 0 1 0 0,1 0-1 0 0,0 0 1 0 0,0 1 0 0 0,1-1-1 0 0,-1 0 1 0 0,0 1 0 0 0,1-1-1 0 0,0 0 1 0 0,-1 1-1 0 0,1 0-60 0 0,2 9 169 0 0,0-6-77 0 0,1 2 98 0 0,0 1 88 0 0,-2 3 103 0 0,0 1 119 0 0,-1-11-420 0 0,0 1 0 0 0,1-1 0 0 0,-1 1 0 0 0,0-1 0 0 0,1 0 1 0 0,0 1-1 0 0,0 0-80 0 0,2 4 234 0 0,0 0 44 0 0,-1-3-38 0 0,-1 1-40 0 0,-1 1 42 0 0,0 0-49 0 0,1 7 211 0 0,4-3 31 0 0,-1-3-35 0 0,-3 2 50 0 0,0-1-137 0 0,-1 0-73 0 0,2 0-25 0 0,1 3 19 0 0,0 2-6 0 0,-1-4-32 0 0,-1-1 23 0 0,-1 2 72 0 0,0-9-268 0 0,1 0 0 0 0,-1 0 0 0 0,0 1 0 0 0,1-1 1 0 0,-1 0-1 0 0,1 0 0 0 0,-1 1 0 0 0,1-1 0 0 0,-1 0 0 0 0,1 0 0 0 0,1 1-23 0 0,1 5 97 0 0,5 3 215 0 0,-7-9-287 0 0,-1-1-1 0 0,1 1 1 0 0,-1-1-1 0 0,1 1 1 0 0,-1-1 0 0 0,1 1-1 0 0,-1-1 1 0 0,0 1-1 0 0,1 0 1 0 0,-1-1-1 0 0,0 1 1 0 0,1-1 0 0 0,-1 1-1 0 0,0 0 1 0 0,0-1-1 0 0,0 1 1 0 0,0 0-1 0 0,0 0-24 0 0,0 1 146 0 0,0-2-85 0 0,0 0-54 0 0,0 0 59 0 0,0 0 30 0 0,-2-4-16 0 0,-6-14-64 0 0,4-8-16 0 0,3 23 0 0 0,0 1-2 0 0,0-1 1 0 0,-1 1 0 0 0,1-1 0 0 0,0 1 0 0 0,1-1 0 0 0,-1 1 0 0 0,0-1-1 0 0,1 0 1 0 0,0 1 0 0 0,-1-1 0 0 0,1 0 0 0 0,0 0 1 0 0,0-19-127 0 0,0 0-79 0 0,0-2-88 0 0,0-31-459 0 0,0 36 526 0 0,0 18 213 0 0,0-1 0 0 0,0 1 0 0 0,0-1 0 0 0,0 1 0 0 0,-1-1 0 0 0,1 1 0 0 0,-1 0-1 0 0,1-1 1 0 0,-1 1 0 0 0,1 0 0 0 0,-2-2 14 0 0,-1-5-79 0 0,9-6-15 0 0,-2 1 74 0 0,8-20-61 0 0,-3 15 34 0 0,-9 17 47 0 0,1 0 0 0 0,-1-1 0 0 0,1 1-1 0 0,0 0 1 0 0,0-1 0 0 0,-1 1 0 0 0,1 0-1 0 0,0 0 1 0 0,0 0 0 0 0,1-1 0 0 0,2-2-4 0 0,10-12 4 0 0,-15 13 0 0 0,2 0 0 0 0,7 0 10 0 0,-6 3 48 0 0,-1 0 17 0 0,3 1-73 0 0,-1-1-4 0 0,-1 0 35 0 0,0 0 30 0 0,-1-1 44 0 0,8 3 82 0 0,-9-2-181 0 0,0 0-1 0 0,0 1 1 0 0,1-1-1 0 0,-1 1 1 0 0,0-1-1 0 0,0 1 0 0 0,0-1 1 0 0,1 0-1 0 0,-1 1 1 0 0,0-1-1 0 0,0 1 0 0 0,0-1 1 0 0,0 1-1 0 0,0-1 1 0 0,0 1-1 0 0,0-1 1 0 0,0 1-1 0 0,0-1 0 0 0,0 1-7 0 0,0 0 9 0 0,0-1 0 0 0,0 1 0 0 0,0 0 0 0 0,0-1 0 0 0,0 1 0 0 0,0-1 0 0 0,0 1-1 0 0,0 0 1 0 0,0-1 0 0 0,0 1 0 0 0,0 0 0 0 0,1-1 0 0 0,-1 1 0 0 0,0-1 0 0 0,1 1 0 0 0,-1 0-1 0 0,1 0-8 0 0,4 2 115 0 0,-5-3-107 0 0,0 0 0 0 0,1 0 1 0 0,-1 1-1 0 0,0-1 0 0 0,1 0 1 0 0,-1 0-1 0 0,0 1 0 0 0,0-1 1 0 0,1 0-1 0 0,-1 0 0 0 0,0 1 1 0 0,0-1-1 0 0,1 0 0 0 0,-1 1 1 0 0,0-1-1 0 0,0 0 1 0 0,0 1-1 0 0,0-1 0 0 0,1 0 1 0 0,-1 1-1 0 0,0-1 0 0 0,0 1 1 0 0,0-1-1 0 0,0 0 0 0 0,0 1 1 0 0,0-1-1 0 0,0 0 0 0 0,0 1 1 0 0,0-1-1 0 0,0 1 0 0 0,0-1 1 0 0,0 1-9 0 0,-1 3 82 0 0,1 0 0 0 0,-1 0 1 0 0,0 0-1 0 0,1 0 1 0 0,-2 0-1 0 0,1 0 0 0 0,0 0 1 0 0,-1-1-1 0 0,0 1 0 0 0,0 0 1 0 0,-1 1-83 0 0,-3 7 220 0 0,3-1-28 0 0,3-1-96 0 0,-1 1-10 0 0,-8-3 35 0 0,5 10-8 0 0,4-17-103 0 0,-1 1-1 0 0,0-1 0 0 0,1 1 1 0 0,-1-1-1 0 0,0 0 0 0 0,0 0 1 0 0,0 1-1 0 0,0-1 0 0 0,0 0 1 0 0,-1 0-10 0 0,-1 2 13 0 0,1 1-9 0 0,-7 13 51 0 0,8-15-48 0 0,-5 10-25 0 0,6-11 12 0 0,-1-1 0 0 0,1 1 0 0 0,-1 0 1 0 0,1-1-1 0 0,0 1 0 0 0,-1 0 0 0 0,1-1 0 0 0,-1 1 0 0 0,1-1 1 0 0,-1 1-1 0 0,0-1 0 0 0,1 1 0 0 0,-1-1 0 0 0,0 0 0 0 0,1 1 1 0 0,-1-1-1 0 0,0 0 0 0 0,1 1 0 0 0,-1-1 0 0 0,0 0 0 0 0,0 0 6 0 0,-1 1-56 0 0,0 0-34 0 0,-1 2-70 0 0,-2 2-174 0 0,3-3-308 0 0,2-2 488 0 0,0 0 20 0 0,0 0-13 0 0,0 0-43 0 0,0 0-8 0 0,0 0-45 0 0,0 0-49 0 0,0 0-55 0 0,0 0-62 0 0,0 0-54 0 0,0 0-51 0 0,0 0-43 0 0,0 0-161 0 0,0 0-42 0 0,0 0-194 0 0,0 0-523 0 0</inkml:trace>
-  <inkml:trace contextRef="#ctx0" brushRef="#br0" timeOffset="8215.057">7477 423 9528 0 0,'0'0'216'0'0,"0"0"32"0"0,0 0 10 0 0,0 0-76 0 0,0 0 2 0 0,0 0 81 0 0,0 0 240 0 0,0 0 442 0 0,0 0 40 0 0,0 0-405 0 0,2 2-230 0 0,-1-1-218 0 0,-1-1-54 0 0,1 1-29 0 0,1 1-33 0 0,-1-1 49 0 0,0 0 69 0 0,0 0 60 0 0,0 0 89 0 0,0 0 104 0 0,0 0 119 0 0,0 0-260 0 0,1-1-43 0 0,-1 0-40 0 0,1 0-35 0 0,2-1 45 0 0,-1-2-85 0 0,5-3 14 0 0,-7 5 15 0 0,-1 1-106 0 0,5-4 268 0 0,-1 0-74 0 0,0-1-42 0 0,0 2-69 0 0,-1-1-42 0 0,1-2-26 0 0,-3 5-23 0 0,0-1 1 0 0,0 1-1 0 0,0 0 0 0 0,0 0 1 0 0,0 0-1 0 0,0 0 0 0 0,0 0 1 0 0,1 0-1 0 0,-1 0 0 0 0,0 0 1 0 0,1 1-1 0 0,-1-1 0 0 0,0 0 0 0 0,1 1 1 0 0,-1-1-1 0 0,1 1-5 0 0,0-1 4 0 0,0 1-1 0 0,0-1 1 0 0,-1 0-1 0 0,1 0 1 0 0,0 0-1 0 0,0 0 1 0 0,-1 0 0 0 0,1 0-1 0 0,-1 0 1 0 0,1 0-1 0 0,-1-1 1 0 0,1 1-1 0 0,-1-1 1 0 0,0 1-1 0 0,0-1 1 0 0,0 0-1 0 0,0 1-3 0 0,1-4 0 0 0,1 1 0 0 0,-1 0 0 0 0,1 0 0 0 0,0 0 0 0 0,0 0 0 0 0,0 0 0 0 0,0 1 0 0 0,1-1 0 0 0,-1 1 5 0 0,-1-1-1 0 0,1 1 0 0 0,-1 0 1 0 0,0-1-1 0 0,0 1 0 0 0,0-1 1 0 0,0-1-5 0 0,-1 1 5 0 0,1 0-1 0 0,0 0 1 0 0,0 0 0 0 0,0 0 0 0 0,1 1 0 0 0,-1-1-1 0 0,2-1-4 0 0,-2 5 0 0 0,-1-1 0 0 0,-1 0 0 0 0,1 0 0 0 0,0 0 0 0 0,0 0 0 0 0,0 0 0 0 0,0 0 0 0 0,-1 0 0 0 0,1 0 0 0 0,0-1 0 0 0,-1 1 0 0 0,1 0 0 0 0,-1 0 0 0 0,0-1 0 0 0,1 1 0 0 0,-1 0 0 0 0,0 0 0 0 0,0-1 0 0 0,0 1 0 0 0,1-1 0 0 0,-1 1-2 0 0,0 0-1 0 0,0 0 1 0 0,0-1-1 0 0,0 1 1 0 0,0 0-1 0 0,1 0 1 0 0,-1 0-1 0 0,1-1 0 0 0,-1 1 1 0 0,1 0-1 0 0,-1 0 1 0 0,1 0-1 0 0,0-1 3 0 0,4-6-68 0 0,-3-5-97 0 0,-2 1-50 0 0,0-8-168 0 0,-2 16 177 0 0,-6-4 39 0 0,5 5 24 0 0,3 0 75 0 0,0-3 10 0 0,1 6 36 0 0,-3-1-99 0 0,0 0 69 0 0,-6 1 40 0 0,7 0 0 0 0,1 0 5 0 0,-9 0-3 0 0,6-2-64 0 0,4 2 74 0 0,-1 0-1 0 0,0-1 1 0 0,0 1-1 0 0,0 0 0 0 0,0 0 1 0 0,0-1-1 0 0,0 1 1 0 0,0 0-1 0 0,0 0 0 0 0,0-1 1 0 0,-1 1-1 0 0,1 0 0 0 0,0 0 1 0 0,0-1-1 0 0,0 1 1 0 0,0 0-1 0 0,0 0 0 0 0,0 0 1 0 0,0-1-1 0 0,0 1 1 0 0,-1 0-1 0 0,1 0 0 0 0,0 0 1 0 0,0-1-1 0 0,0 1 0 0 0,-1 0 1 0 0,1 0 0 0 0,-1 1 0 0 0,1-1 0 0 0,-1 0 0 0 0,1 1 0 0 0,-1-1 0 0 0,1 0 0 0 0,-1 1 0 0 0,1-1 0 0 0,-1 1 0 0 0,1-1 0 0 0,-1 1 0 0 0,1-1 0 0 0,0 1 0 0 0,-1 0 0 0 0,1-1 0 0 0,-1 1 0 0 0,0 3 0 0 0,0-4 0 0 0,1 1 0 0 0,0-1 0 0 0,0 1 0 0 0,0-1 0 0 0,-1 1 0 0 0,1-1 0 0 0,0 1 0 0 0,-1-1 0 0 0,1 0 0 0 0,0 1 0 0 0,-1-1 0 0 0,1 1 0 0 0,0-1 0 0 0,-1 0 0 0 0,1 1 0 0 0,-1-1 0 0 0,1 0 0 0 0,-1 0 0 0 0,1 1 0 0 0,-1-1 0 0 0,1 0 0 0 0,-1 0 0 0 0,-3 2 0 0 0,-20 18 0 0 0,16-14 14 0 0,5 2 54 0 0,0 0-2 0 0,-7 0 66 0 0,4 2-66 0 0,5-6-35 0 0,-1-1-1 0 0,1 1 1 0 0,1 0-1 0 0,-1 0 1 0 0,1 0-1 0 0,-1-1 0 0 0,1 1 1 0 0,0 0-31 0 0,0-2 4 0 0,0-1 1 0 0,0 1-1 0 0,0-1 1 0 0,-1 0-1 0 0,1 1 1 0 0,0-1-1 0 0,-1 0 1 0 0,1 0-1 0 0,-1 1 1 0 0,0-1-1 0 0,1 0 1 0 0,-1 0-1 0 0,0 0-4 0 0,0 1 5 0 0,1-1 0 0 0,-1 0-1 0 0,0 0 1 0 0,1 0-1 0 0,-1 1 1 0 0,1-1 0 0 0,-1 0-1 0 0,1 1 1 0 0,0-1 0 0 0,-1 0-1 0 0,1 1 1 0 0,0-1-1 0 0,0 1-4 0 0,1 13 54 0 0,5 2-43 0 0,1 1 44 0 0,-6-16-51 0 0,0 0-1 0 0,0 0 0 0 0,1 1 0 0 0,-1-1 1 0 0,1 0-1 0 0,-1 0 0 0 0,1 0 0 0 0,-1-1 0 0 0,1 1 1 0 0,0 0-1 0 0,0 0-3 0 0,1 0 7 0 0,-1 0 0 0 0,0 1 1 0 0,1-1-1 0 0,-1 1 0 0 0,0-1 1 0 0,0 1-1 0 0,0 2-7 0 0,8 7 41 0 0,-9-11-40 0 0,0 0 0 0 0,0 0-1 0 0,0 0 1 0 0,0 0 0 0 0,0 0-1 0 0,0 0 1 0 0,0 0-1 0 0,-1 0 1 0 0,1 1 0 0 0,-1-1-1 0 0,1 0 1 0 0,0 0 0 0 0,-1 1-1 0 0,0-1 1 0 0,1 0 0 0 0,-1 1-1 0 0,0-1 1 0 0,0 0-1 0 0,0 1 0 0 0,0-1 2 0 0,0 0 0 0 0,1 0 0 0 0,-1 0 0 0 0,0 1-1 0 0,0-1 1 0 0,1 0 0 0 0,-1 0 0 0 0,0 0 0 0 0,1 0-1 0 0,-1 0 1 0 0,1 0 0 0 0,-1 0 0 0 0,1 0 0 0 0,0 0 0 0 0,-1 0-1 0 0,1 0 1 0 0,0-1 0 0 0,0 1 0 0 0,0 0 0 0 0,0 0-1 0 0,-1-1 1 0 0,1 1 0 0 0,0 0 0 0 0,0-1 0 0 0,0 1-1 0 0,0-1 1 0 0,1 1 0 0 0,-1-1 0 0 0,0 0-2 0 0,7 5-18 0 0,0 1-37 0 0,4 5 15 0 0,0-2-97 0 0,0-1-87 0 0,3-2-76 0 0,-6-3 154 0 0,6 2-114 0 0,-5-1 25 0 0,0-1-144 0 0,8-3-247 0 0,-12-1 322 0 0,-4 1-179 0 0,0-2-112 0 0,4-3 162 0 0,3 0-86 0 0,0 0 3 0 0,13-6-744 0 0,-10 5 496 0 0,-8 4 554 0 0,-4 2 157 0 0,1 0 1 0 0,-1 0 0 0 0,1 0-1 0 0,-1-1 1 0 0,1 1 0 0 0,-1 0-1 0 0,1-1 1 0 0,-1 1 0 0 0,0 0-1 0 0,1-1 1 0 0,-1 1-1 0 0,1 0 1 0 0,-1-1 0 0 0,0 1-1 0 0,1-1 1 0 0,-1 1 0 0 0,0 0-1 0 0,0-1 1 0 0,1 1-1 0 0,-1-1 1 0 0,0 1 0 0 0,0-1 52 0 0,2-3-219 0 0,1 0 6 0 0,0 1-35 0 0,3-1-336 0 0,0 1-29 0 0,-6 3 566 0 0,1 0 0 0 0,-1-1-1 0 0,0 1 1 0 0,1 0 0 0 0,-1-1 0 0 0,0 1 0 0 0,0 0-1 0 0,1-1 1 0 0,-1 1 0 0 0,0 0 0 0 0,0-1 0 0 0,0 1-1 0 0,1 0 1 0 0,-1-1 0 0 0,0 1 0 0 0,0-1 0 0 0,0 1-1 0 0,0 0 1 0 0,0-1 0 0 0,0 1 0 0 0,0-1 47 0 0,1-1-518 0 0,0 0 232 0 0,1-1 229 0 0,0 0-44 0 0,2-8-362 0 0,-3 6 288 0 0,0-2 61 0 0,-1 3 116 0 0,0 1 56 0 0,0-1 67 0 0,0 0 77 0 0,0 4-194 0 0,0-2 676 0 0,0 2-339 0 0,1-1-76 0 0,-1 0-64 0 0,-1 0-56 0 0,1 0-36 0 0,0 0-42 0 0,-1-4 31 0 0,0 4-32 0 0,1 0 3 0 0,0 1 33 0 0,0 0-67 0 0,0-1 83 0 0,-1 0-49 0 0,-1-3 20 0 0,1 2-18 0 0,0 1 8 0 0,0 0 41 0 0,0 0 65 0 0,0 0 69 0 0,0 1 82 0 0,0 0 93 0 0,1 0-113 0 0,0 0-55 0 0,0-1-49 0 0,0 1-45 0 0,0 0-38 0 0,0-1-35 0 0,0 0 17 0 0,0 0-80 0 0,0-2-15 0 0,0 2 15 0 0,0 0 42 0 0,0 0 61 0 0,0 0 110 0 0,0 1-78 0 0,-1-1 34 0 0,1 1 37 0 0,0 0 42 0 0,0 0 43 0 0,-1 0 48 0 0,1 0-338 0 0,-1 0 0 0 0,1 0-1 0 0,0 0 1 0 0,-1 0-1 0 0,1 0 1 0 0,0 0 0 0 0,-1 0-1 0 0,1 0 1 0 0,-1 0-1 0 0,1-1 1 0 0,0 1 0 0 0,-1 0-1 0 0,1 0 1 0 0,0 0 0 0 0,-1 0-1 0 0,1-1 1 0 0,0 1-1 0 0,-1 0 1 0 0,1 0 0 0 0,0 0-1 0 0,0-1 1 0 0,-1 1 0 0 0,1 0-1 0 0,0-1 1 0 0,0 1-1 0 0,-1 0 1 0 0,1-1 0 0 0,0 1-1 0 0,0 0 1 0 0,0-1-1 0 0,0 1 1 0 0,-1 0 0 0 0,1-1-1 0 0,0 1 1 0 0,0 0 0 0 0,0-1-1 0 0,0 1 1 0 0,0 0-1 0 0,0-1 1 0 0,0 1 0 0 0,0-1-1 0 0,0 1-35 0 0,0-2 628 0 0,0 2-48 0 0,0 0-10 0 0,0 0-18 0 0,0 0-69 0 0,0 0-31 0 0,0 0-4 0 0,0 0-40 0 0,0 0-293 0 0,0 0 10 0 0,0 0 41 0 0,0 0-20 0 0,0 0-15 0 0,0 0-48 0 0,0 0 13 0 0,2-2 22 0 0,-1 1-104 0 0,0 0 0 0 0,0 0-1 0 0,0 0 1 0 0,0 0-1 0 0,1 0 1 0 0,-1 1 0 0 0,0-1-1 0 0,0 0 1 0 0,0 1-1 0 0,1-1 1 0 0,-1 1 0 0 0,0 0-1 0 0,1-1 1 0 0,-1 1-1 0 0,1 0-13 0 0,2-2 80 0 0,6-8-64 0 0,5-2-7 0 0,-11 13-26 0 0,-4-1 17 0 0,0 0 0 0 0,0 0 1 0 0,0 0-1 0 0,0 0 0 0 0,0 0 1 0 0,0 0-1 0 0,0 1 0 0 0,1-1 0 0 0,-1 0 1 0 0,0 0-1 0 0,0 0 0 0 0,0 0 1 0 0,0 0-1 0 0,0 0 0 0 0,0 0 1 0 0,0 0-1 0 0,0 0 0 0 0,0 0 0 0 0,0 0 1 0 0,1 0-1 0 0,-1 0 0 0 0,0 0 1 0 0,0 0-1 0 0,0 0 0 0 0,0 0 0 0 0,0 0 1 0 0,0-1-1 0 0,0 1 0 0 0,0 0 1 0 0,0 0-1 0 0,0 0 0 0 0,0 0 0 0 0,1 0 1 0 0,-1 0-1 0 0,0 0 0 0 0,0 0 1 0 0,0 0-1 0 0,0 0 0 0 0,0 0 0 0 0,0 0 1 0 0,0 0-1 0 0,0 0 0 0 0,0 0 1 0 0,0-1-1 0 0,0 1 0 0 0,0 0 1 0 0,0 0-1 0 0,0 0 0 0 0,0 0 0 0 0,0 0 1 0 0,0 0-1 0 0,0 0 0 0 0,0 0 1 0 0,0 0-1 0 0,0 0 0 0 0,0-1 0 0 0,0 1 1 0 0,0 0-1 0 0,0 0 0 0 0,4-8 46 0 0,4-8 37 0 0,-7 16-83 0 0,-1-1 1 0 0,0 1 0 0 0,0-1 0 0 0,0 1-1 0 0,1-1 1 0 0,-1 1 0 0 0,0-1-1 0 0,0 1 1 0 0,0-1 0 0 0,0 1-1 0 0,0-1 1 0 0,0 0 0 0 0,0 1 0 0 0,0-1-1 0 0,0 1 1 0 0,-1-1 0 0 0,1 1-1 0 0,0-1 1 0 0,0 1 0 0 0,0-1-1 0 0,-1 0 0 0 0,1 1-1 0 0,-1-1 0 0 0,1 0-1 0 0,-1 0 1 0 0,0 0 0 0 0,1 0-1 0 0,-1 1 1 0 0,0-1 0 0 0,0 0-1 0 0,1 0 1 0 0,-1 1 0 0 0,0-1-1 0 0,-1 0 2 0 0,1 1-7 0 0,1 0-1 0 0,-1-1 0 0 0,0 1 1 0 0,0-1-1 0 0,0 1 0 0 0,0 0 0 0 0,0 0 1 0 0,0 0-1 0 0,0-1 0 0 0,0 1 1 0 0,0 0-1 0 0,0 0 0 0 0,0 0 0 0 0,0 1 1 0 0,0-1-1 0 0,0 0 8 0 0,-22 10-40 0 0,14-6 51 0 0,5-1-11 0 0,-1-1 0 0 0,0 0 0 0 0,1 1 0 0 0,-1 0 0 0 0,1 0 0 0 0,0 0 0 0 0,-1 1 0 0 0,-29 30-10 0 0,31-26-42 0 0,3-7 58 0 0,0 1 0 0 0,0-1 0 0 0,0 1-1 0 0,0-1 1 0 0,1 1 0 0 0,-1-1-1 0 0,0 1 1 0 0,1-1 0 0 0,0 2-6 0 0,2 0 2 0 0,0 1 0 0 0,1 0 0 0 0,-2 0 0 0 0,1 0 0 0 0,0 0-1 0 0,1 5-1 0 0,-3-7 0 0 0,0 0 0 0 0,0 0 0 0 0,0 0 0 0 0,0 0 0 0 0,0 0 0 0 0,1 0 0 0 0,-1 0 0 0 0,1-1 0 0 0,-1 1 0 0 0,1 0 0 0 0,0-1 0 0 0,-1 1 0 0 0,1-1-1 0 0,0 0 1 0 0,1 1 0 0 0,57 22 0 0 0,-55-23 0 0 0,0 0 0 0 0,-1 0 0 0 0,1-1 0 0 0,0 1 0 0 0,-1-1 0 0 0,1 0 0 0 0,0 0 0 0 0,4-1 0 0 0,2 0 0 0 0,-7 1-1 0 0,-1-1 0 0 0,0 1-1 0 0,0-1 1 0 0,0 0-1 0 0,0 0 1 0 0,0 0-1 0 0,0 0 1 0 0,0 0 0 0 0,0-1-1 0 0,0 1 1 0 0,2-3 1 0 0,7-2-40 0 0,2 0-33 0 0,-12 5 62 0 0,1 0 0 0 0,0-1 0 0 0,-1 1 0 0 0,1-1 0 0 0,-1 1 0 0 0,1-1 0 0 0,0 0 11 0 0,16-17-140 0 0,-12 13 57 0 0,0-1 0 0 0,0 1 0 0 0,4-2 83 0 0,-3 3-72 0 0,5-3-68 0 0,0-5-71 0 0,1-7-28 0 0,6 4 1 0 0,-12 6 57 0 0,-1 0 0 0 0,1 0 0 0 0,-2 0 0 0 0,6-10 181 0 0,-2 1-179 0 0,1 1 45 0 0,13-26-38 0 0,-12 26 85 0 0,-10 14 79 0 0,-1 0 0 0 0,1 0 0 0 0,-1 0 0 0 0,1 0 0 0 0,-1 0 0 0 0,0 0 0 0 0,0 0 0 0 0,-1-2 8 0 0,1-8-76 0 0,-1-2-67 0 0,0 14 121 0 0,0 1 0 0 0,0-1-1 0 0,0 1 1 0 0,-1-1 0 0 0,1 1 0 0 0,-1-1-1 0 0,1 1 1 0 0,-1 0 0 0 0,1-1-1 0 0,-1 1 1 0 0,0 0 0 0 0,0-1 22 0 0,0 1-21 0 0,1 0 1 0 0,-1 0 0 0 0,0 0-1 0 0,1-1 1 0 0,-1 1 0 0 0,1 0-1 0 0,0 0 1 0 0,-1 0-1 0 0,1-1 1 0 0,0 1 0 0 0,0 0-1 0 0,-1 0 21 0 0,-1-3-141 0 0,0 1 115 0 0,-5-3-113 0 0,0-2-16 0 0,3 5 99 0 0,-2 0-11 0 0,-3 6 21 0 0,0 5-12 0 0,9-8 50 0 0,-4 3-47 0 0,2-4 36 0 0,1 1 19 0 0,1 0 1 0 0,0 0-1 0 0,0 0 0 0 0,0 0 0 0 0,0-1 0 0 0,0 1 0 0 0,0 0 0 0 0,0 0 1 0 0,0 0-1 0 0,0 0 0 0 0,-1 0 0 0 0,1 0 0 0 0,0 0 0 0 0,0 0 1 0 0,0 0-1 0 0,0 0 0 0 0,0 0 0 0 0,0 0 0 0 0,-1 0 0 0 0,1 0 0 0 0,0 0 1 0 0,0 0-1 0 0,0 0 0 0 0,0 0 0 0 0,0 0 0 0 0,-1 0 0 0 0,1 0 0 0 0,0 0 1 0 0,0 0-1 0 0,0 0 0 0 0,0 0 0 0 0,0 0 0 0 0,0 0 0 0 0,-1 0 1 0 0,1 0-1 0 0,0 0 0 0 0,-15 13-2 0 0,3 0 25 0 0,0 1 86 0 0,3 2 62 0 0,6 1 43 0 0,3-10-70 0 0,-1-2-37 0 0,-4 6 85 0 0,2-4-80 0 0,1-1 0 0 0,1 0 19 0 0,1 2 50 0 0,0 1-23 0 0,0 1 37 0 0,-1 29 571 0 0,2-26-550 0 0,1-2-56 0 0,8 16 259 0 0,-4-15-273 0 0,-2-1-56 0 0,0 2-13 0 0,2 7 28 0 0,0-6-78 0 0,-5-12-22 0 0,0-1-1 0 0,0 1 0 0 0,0 0 0 0 0,0 0 1 0 0,0 0-1 0 0,0-1 0 0 0,0 1 1 0 0,1 0-1 0 0,-1-1 0 0 0,1 1 0 0 0,-1-1 1 0 0,1 0-1 0 0,-1 1 0 0 0,1-1 0 0 0,1 1-4 0 0,-2-2 0 0 0,0 1-1 0 0,-1-1 1 0 0,1 1-1 0 0,0-1 1 0 0,0 1-1 0 0,-1-1 1 0 0,1 1-1 0 0,-1 0 0 0 0,1 0 1 0 0,-1-1-1 0 0,1 1 1 0 0,-1 0-1 0 0,1 0 1 0 0,-1-1-1 0 0,1 2 1 0 0,1 3-14 0 0,2-1-35 0 0,6-2-105 0 0,-7-2 19 0 0,2 0-131 0 0,-3 0-237 0 0,-2 0 381 0 0,0 0 9 0 0,0 0-17 0 0,0 0-44 0 0,0 0-13 0 0,0 0-44 0 0,0 0-50 0 0,0 0-58 0 0,0 0-61 0 0,0 0-58 0 0,0 0-50 0 0,0 0-45 0 0,0 0-160 0 0,0 0-44 0 0,0 0-194 0 0,0 0-522 0 0</inkml:trace>
+  <inkml:trace contextRef="#ctx0" brushRef="#br0" timeOffset="8215.056">7477 423 9528 0 0,'0'0'216'0'0,"0"0"32"0"0,0 0 10 0 0,0 0-76 0 0,0 0 2 0 0,0 0 81 0 0,0 0 240 0 0,0 0 442 0 0,0 0 40 0 0,0 0-405 0 0,2 2-230 0 0,-1-1-218 0 0,-1-1-54 0 0,1 1-29 0 0,1 1-33 0 0,-1-1 49 0 0,0 0 69 0 0,0 0 60 0 0,0 0 89 0 0,0 0 104 0 0,0 0 119 0 0,0 0-260 0 0,1-1-43 0 0,-1 0-40 0 0,1 0-35 0 0,2-1 45 0 0,-1-2-85 0 0,5-3 14 0 0,-7 5 15 0 0,-1 1-106 0 0,5-4 268 0 0,-1 0-74 0 0,0-1-42 0 0,0 2-69 0 0,-1-1-42 0 0,1-2-26 0 0,-3 5-23 0 0,0-1 1 0 0,0 1-1 0 0,0 0 0 0 0,0 0 1 0 0,0 0-1 0 0,0 0 0 0 0,0 0 1 0 0,1 0-1 0 0,-1 0 0 0 0,0 0 1 0 0,1 1-1 0 0,-1-1 0 0 0,0 0 0 0 0,1 1 1 0 0,-1-1-1 0 0,1 1-5 0 0,0-1 4 0 0,0 1-1 0 0,0-1 1 0 0,-1 0-1 0 0,1 0 1 0 0,0 0-1 0 0,0 0 1 0 0,-1 0 0 0 0,1 0-1 0 0,-1 0 1 0 0,1 0-1 0 0,-1-1 1 0 0,1 1-1 0 0,-1-1 1 0 0,0 1-1 0 0,0-1 1 0 0,0 0-1 0 0,0 1-3 0 0,1-4 0 0 0,1 1 0 0 0,-1 0 0 0 0,1 0 0 0 0,0 0 0 0 0,0 0 0 0 0,0 0 0 0 0,0 1 0 0 0,1-1 0 0 0,-1 1 5 0 0,-1-1-1 0 0,1 1 0 0 0,-1 0 1 0 0,0-1-1 0 0,0 1 0 0 0,0-1 1 0 0,0-1-5 0 0,-1 1 5 0 0,1 0-1 0 0,0 0 1 0 0,0 0 0 0 0,0 0 0 0 0,1 1 0 0 0,-1-1-1 0 0,2-1-4 0 0,-2 5 0 0 0,-1-1 0 0 0,-1 0 0 0 0,1 0 0 0 0,0 0 0 0 0,0 0 0 0 0,0 0 0 0 0,0 0 0 0 0,-1 0 0 0 0,1 0 0 0 0,0-1 0 0 0,-1 1 0 0 0,1 0 0 0 0,-1 0 0 0 0,0-1 0 0 0,1 1 0 0 0,-1 0 0 0 0,0 0 0 0 0,0-1 0 0 0,0 1 0 0 0,1-1 0 0 0,-1 1-2 0 0,0 0-1 0 0,0 0 1 0 0,0-1-1 0 0,0 1 1 0 0,0 0-1 0 0,1 0 1 0 0,-1 0-1 0 0,1-1 0 0 0,-1 1 1 0 0,1 0-1 0 0,-1 0 1 0 0,1 0-1 0 0,0-1 3 0 0,4-6-68 0 0,-3-5-97 0 0,-2 1-50 0 0,0-8-168 0 0,-2 16 177 0 0,-6-4 39 0 0,5 5 24 0 0,3 0 75 0 0,0-3 10 0 0,1 6 36 0 0,-3-1-99 0 0,0 0 69 0 0,-6 1 40 0 0,7 0 0 0 0,1 0 5 0 0,-9 0-3 0 0,6-2-64 0 0,4 2 74 0 0,-1 0-1 0 0,0-1 1 0 0,0 1-1 0 0,0 0 0 0 0,0 0 1 0 0,0-1-1 0 0,0 1 1 0 0,0 0-1 0 0,0 0 0 0 0,0-1 1 0 0,-1 1-1 0 0,1 0 0 0 0,0 0 1 0 0,0-1-1 0 0,0 1 1 0 0,0 0-1 0 0,0 0 0 0 0,0 0 1 0 0,0-1-1 0 0,0 1 1 0 0,-1 0-1 0 0,1 0 0 0 0,0 0 1 0 0,0-1-1 0 0,0 1 0 0 0,-1 0 1 0 0,1 0 0 0 0,-1 1 0 0 0,1-1 0 0 0,-1 0 0 0 0,1 1 0 0 0,-1-1 0 0 0,1 0 0 0 0,-1 1 0 0 0,1-1 0 0 0,-1 1 0 0 0,1-1 0 0 0,-1 1 0 0 0,1-1 0 0 0,0 1 0 0 0,-1 0 0 0 0,1-1 0 0 0,-1 1 0 0 0,0 3 0 0 0,0-4 0 0 0,1 1 0 0 0,0-1 0 0 0,0 1 0 0 0,0-1 0 0 0,-1 1 0 0 0,1-1 0 0 0,0 1 0 0 0,-1-1 0 0 0,1 0 0 0 0,0 1 0 0 0,-1-1 0 0 0,1 1 0 0 0,0-1 0 0 0,-1 0 0 0 0,1 1 0 0 0,-1-1 0 0 0,1 0 0 0 0,-1 0 0 0 0,1 1 0 0 0,-1-1 0 0 0,1 0 0 0 0,-1 0 0 0 0,-3 2 0 0 0,-20 18 0 0 0,16-14 14 0 0,5 2 54 0 0,0 0-2 0 0,-7 0 66 0 0,4 2-66 0 0,5-6-35 0 0,-1-1-1 0 0,1 1 1 0 0,1 0-1 0 0,-1 0 1 0 0,1 0-1 0 0,-1-1 0 0 0,1 1 1 0 0,0 0-31 0 0,0-2 4 0 0,0-1 1 0 0,0 1-1 0 0,0-1 1 0 0,-1 0-1 0 0,1 1 1 0 0,0-1-1 0 0,-1 0 1 0 0,1 0-1 0 0,-1 1 1 0 0,0-1-1 0 0,1 0 1 0 0,-1 0-1 0 0,0 0-4 0 0,0 1 5 0 0,1-1 0 0 0,-1 0-1 0 0,0 0 1 0 0,1 0-1 0 0,-1 1 1 0 0,1-1 0 0 0,-1 0-1 0 0,1 1 1 0 0,0-1 0 0 0,-1 0-1 0 0,1 1 1 0 0,0-1-1 0 0,0 1-4 0 0,1 13 54 0 0,5 2-43 0 0,1 1 44 0 0,-6-16-51 0 0,0 0-1 0 0,0 0 0 0 0,1 1 0 0 0,-1-1 1 0 0,1 0-1 0 0,-1 0 0 0 0,1 0 0 0 0,-1-1 0 0 0,1 1 1 0 0,0 0-1 0 0,0 0-3 0 0,1 0 7 0 0,-1 0 0 0 0,0 1 1 0 0,1-1-1 0 0,-1 1 0 0 0,0-1 1 0 0,0 1-1 0 0,0 2-7 0 0,8 7 41 0 0,-9-11-40 0 0,0 0 0 0 0,0 0-1 0 0,0 0 1 0 0,0 0 0 0 0,0 0-1 0 0,0 0 1 0 0,0 0-1 0 0,-1 0 1 0 0,1 1 0 0 0,-1-1-1 0 0,1 0 1 0 0,0 0 0 0 0,-1 1-1 0 0,0-1 1 0 0,1 0 0 0 0,-1 1-1 0 0,0-1 1 0 0,0 0-1 0 0,0 1 0 0 0,0-1 2 0 0,0 0 0 0 0,1 0 0 0 0,-1 0 0 0 0,0 1-1 0 0,0-1 1 0 0,1 0 0 0 0,-1 0 0 0 0,0 0 0 0 0,1 0-1 0 0,-1 0 1 0 0,1 0 0 0 0,-1 0 0 0 0,1 0 0 0 0,0 0 0 0 0,-1 0-1 0 0,1 0 1 0 0,0-1 0 0 0,0 1 0 0 0,0 0 0 0 0,0 0-1 0 0,-1-1 1 0 0,1 1 0 0 0,0 0 0 0 0,0-1 0 0 0,0 1-1 0 0,0-1 1 0 0,1 1 0 0 0,-1-1 0 0 0,0 0-2 0 0,7 5-18 0 0,0 1-37 0 0,4 5 15 0 0,0-2-97 0 0,0-1-87 0 0,3-2-76 0 0,-6-3 154 0 0,6 2-114 0 0,-5-1 25 0 0,0-1-144 0 0,8-3-247 0 0,-12-1 322 0 0,-4 1-179 0 0,0-2-112 0 0,4-3 162 0 0,3 0-86 0 0,0 0 3 0 0,13-6-744 0 0,-10 5 496 0 0,-8 4 554 0 0,-4 2 157 0 0,1 0 1 0 0,-1 0 0 0 0,1 0-1 0 0,-1-1 1 0 0,1 1 0 0 0,-1 0-1 0 0,1-1 1 0 0,-1 1 0 0 0,0 0-1 0 0,1-1 1 0 0,-1 1-1 0 0,1 0 1 0 0,-1-1 0 0 0,0 1-1 0 0,1-1 1 0 0,-1 1 0 0 0,0 0-1 0 0,0-1 1 0 0,1 1-1 0 0,-1-1 1 0 0,0 1 0 0 0,0-1 52 0 0,2-3-219 0 0,1 0 6 0 0,0 1-35 0 0,3-1-336 0 0,0 1-29 0 0,-6 3 566 0 0,1 0 0 0 0,-1-1-1 0 0,0 1 1 0 0,1 0 0 0 0,-1-1 0 0 0,0 1 0 0 0,0 0-1 0 0,1-1 1 0 0,-1 1 0 0 0,0 0 0 0 0,0-1 0 0 0,0 1-1 0 0,1 0 1 0 0,-1-1 0 0 0,0 1 0 0 0,0-1 0 0 0,0 1-1 0 0,0 0 1 0 0,0-1 0 0 0,0 1 0 0 0,0-1 47 0 0,1-1-518 0 0,0 0 232 0 0,1-1 229 0 0,0 0-44 0 0,2-8-362 0 0,-3 6 288 0 0,0-2 61 0 0,-1 3 116 0 0,0 1 56 0 0,0-1 67 0 0,0 0 77 0 0,0 4-194 0 0,0-2 676 0 0,0 2-339 0 0,1-1-76 0 0,-1 0-64 0 0,-1 0-56 0 0,1 0-36 0 0,0 0-42 0 0,-1-4 31 0 0,0 4-32 0 0,1 0 3 0 0,0 1 33 0 0,0 0-67 0 0,0-1 83 0 0,-1 0-49 0 0,-1-3 20 0 0,1 2-18 0 0,0 1 8 0 0,0 0 41 0 0,0 0 65 0 0,0 0 69 0 0,0 1 82 0 0,0 0 93 0 0,1 0-113 0 0,0 0-55 0 0,0-1-49 0 0,0 1-45 0 0,0 0-38 0 0,0-1-35 0 0,0 0 17 0 0,0 0-80 0 0,0-2-15 0 0,0 2 15 0 0,0 0 42 0 0,0 0 61 0 0,0 0 110 0 0,0 1-78 0 0,-1-1 34 0 0,1 1 37 0 0,0 0 42 0 0,0 0 43 0 0,-1 0 48 0 0,1 0-338 0 0,-1 0 0 0 0,1 0-1 0 0,0 0 1 0 0,-1 0-1 0 0,1 0 1 0 0,0 0 0 0 0,-1 0-1 0 0,1 0 1 0 0,-1 0-1 0 0,1-1 1 0 0,0 1 0 0 0,-1 0-1 0 0,1 0 1 0 0,0 0 0 0 0,-1 0-1 0 0,1-1 1 0 0,0 1-1 0 0,-1 0 1 0 0,1 0 0 0 0,0 0-1 0 0,0-1 1 0 0,-1 1 0 0 0,1 0-1 0 0,0-1 1 0 0,0 1-1 0 0,-1 0 1 0 0,1-1 0 0 0,0 1-1 0 0,0 0 1 0 0,0-1-1 0 0,0 1 1 0 0,-1 0 0 0 0,1-1-1 0 0,0 1 1 0 0,0 0 0 0 0,0-1-1 0 0,0 1 1 0 0,0 0-1 0 0,0-1 1 0 0,0 1 0 0 0,0-1-1 0 0,0 1-35 0 0,0-2 628 0 0,0 2-48 0 0,0 0-10 0 0,0 0-18 0 0,0 0-69 0 0,0 0-31 0 0,0 0-4 0 0,0 0-40 0 0,0 0-293 0 0,0 0 10 0 0,0 0 41 0 0,0 0-20 0 0,0 0-15 0 0,0 0-48 0 0,0 0 13 0 0,2-2 22 0 0,-1 1-104 0 0,0 0 0 0 0,0 0-1 0 0,0 0 1 0 0,0 0-1 0 0,1 0 1 0 0,-1 1 0 0 0,0-1-1 0 0,0 0 1 0 0,0 1-1 0 0,1-1 1 0 0,-1 1 0 0 0,0 0-1 0 0,1-1 1 0 0,-1 1-1 0 0,1 0-13 0 0,2-2 80 0 0,6-8-64 0 0,5-2-7 0 0,-11 13-26 0 0,-4-1 17 0 0,0 0 0 0 0,0 0 1 0 0,0 0-1 0 0,0 0 0 0 0,0 0 1 0 0,0 0-1 0 0,0 1 0 0 0,1-1 0 0 0,-1 0 1 0 0,0 0-1 0 0,0 0 0 0 0,0 0 1 0 0,0 0-1 0 0,0 0 0 0 0,0 0 1 0 0,0 0-1 0 0,0 0 0 0 0,0 0 0 0 0,0 0 1 0 0,1 0-1 0 0,-1 0 0 0 0,0 0 1 0 0,0 0-1 0 0,0 0 0 0 0,0 0 0 0 0,0 0 1 0 0,0-1-1 0 0,0 1 0 0 0,0 0 1 0 0,0 0-1 0 0,0 0 0 0 0,0 0 0 0 0,1 0 1 0 0,-1 0-1 0 0,0 0 0 0 0,0 0 1 0 0,0 0-1 0 0,0 0 0 0 0,0 0 0 0 0,0 0 1 0 0,0 0-1 0 0,0 0 0 0 0,0 0 1 0 0,0-1-1 0 0,0 1 0 0 0,0 0 1 0 0,0 0-1 0 0,0 0 0 0 0,0 0 0 0 0,0 0 1 0 0,0 0-1 0 0,0 0 0 0 0,0 0 1 0 0,0 0-1 0 0,0 0 0 0 0,0-1 0 0 0,0 1 1 0 0,0 0-1 0 0,0 0 0 0 0,4-8 46 0 0,4-8 37 0 0,-7 16-83 0 0,-1-1 1 0 0,0 1 0 0 0,0-1 0 0 0,0 1-1 0 0,1-1 1 0 0,-1 1 0 0 0,0-1-1 0 0,0 1 1 0 0,0-1 0 0 0,0 1-1 0 0,0-1 1 0 0,0 0 0 0 0,0 1 0 0 0,0-1-1 0 0,0 1 1 0 0,-1-1 0 0 0,1 1-1 0 0,0-1 1 0 0,0 1 0 0 0,0-1-1 0 0,-1 0 0 0 0,1 1-1 0 0,-1-1 0 0 0,1 0-1 0 0,-1 0 1 0 0,0 0 0 0 0,1 0-1 0 0,-1 1 1 0 0,0-1 0 0 0,0 0-1 0 0,1 0 1 0 0,-1 1 0 0 0,0-1-1 0 0,-1 0 2 0 0,1 1-7 0 0,1 0-1 0 0,-1-1 0 0 0,0 1 1 0 0,0-1-1 0 0,0 1 0 0 0,0 0 0 0 0,0 0 1 0 0,0 0-1 0 0,0-1 0 0 0,0 1 1 0 0,0 0-1 0 0,0 0 0 0 0,0 0 0 0 0,0 1 1 0 0,0-1-1 0 0,0 0 8 0 0,-22 10-40 0 0,14-6 51 0 0,5-1-11 0 0,-1-1 0 0 0,0 0 0 0 0,1 1 0 0 0,-1 0 0 0 0,1 0 0 0 0,0 0 0 0 0,-1 1 0 0 0,-29 30-10 0 0,31-26-42 0 0,3-7 58 0 0,0 1 0 0 0,0-1 0 0 0,0 1-1 0 0,0-1 1 0 0,1 1 0 0 0,-1-1-1 0 0,0 1 1 0 0,1-1 0 0 0,0 2-6 0 0,2 0 2 0 0,0 1 0 0 0,1 0 0 0 0,-2 0 0 0 0,1 0 0 0 0,0 0-1 0 0,1 5-1 0 0,-3-7 0 0 0,0 0 0 0 0,0 0 0 0 0,0 0 0 0 0,0 0 0 0 0,0 0 0 0 0,1 0 0 0 0,-1 0 0 0 0,1-1 0 0 0,-1 1 0 0 0,1 0 0 0 0,0-1 0 0 0,-1 1 0 0 0,1-1-1 0 0,0 0 1 0 0,1 1 0 0 0,57 22 0 0 0,-55-23 0 0 0,0 0 0 0 0,-1 0 0 0 0,1-1 0 0 0,0 1 0 0 0,-1-1 0 0 0,1 0 0 0 0,0 0 0 0 0,4-1 0 0 0,2 0 0 0 0,-7 1-1 0 0,-1-1 0 0 0,0 1-1 0 0,0-1 1 0 0,0 0-1 0 0,0 0 1 0 0,0 0-1 0 0,0 0 1 0 0,0 0 0 0 0,0-1-1 0 0,0 1 1 0 0,2-3 1 0 0,7-2-40 0 0,2 0-33 0 0,-12 5 62 0 0,1 0 0 0 0,0-1 0 0 0,-1 1 0 0 0,1-1 0 0 0,-1 1 0 0 0,1-1 0 0 0,0 0 11 0 0,16-17-140 0 0,-12 13 57 0 0,0-1 0 0 0,0 1 0 0 0,4-2 83 0 0,-3 3-72 0 0,5-3-68 0 0,0-5-71 0 0,1-7-28 0 0,6 4 1 0 0,-12 6 57 0 0,-1 0 0 0 0,1 0 0 0 0,-2 0 0 0 0,6-10 181 0 0,-2 1-179 0 0,1 1 45 0 0,13-26-38 0 0,-12 26 85 0 0,-10 14 79 0 0,-1 0 0 0 0,1 0 0 0 0,-1 0 0 0 0,1 0 0 0 0,-1 0 0 0 0,0 0 0 0 0,0 0 0 0 0,-1-2 8 0 0,1-8-76 0 0,-1-2-67 0 0,0 14 121 0 0,0 1 0 0 0,0-1-1 0 0,0 1 1 0 0,-1-1 0 0 0,1 1 0 0 0,-1-1-1 0 0,1 1 1 0 0,-1 0 0 0 0,1-1-1 0 0,-1 1 1 0 0,0 0 0 0 0,0-1 22 0 0,0 1-21 0 0,1 0 1 0 0,-1 0 0 0 0,0 0-1 0 0,1-1 1 0 0,-1 1 0 0 0,1 0-1 0 0,0 0 1 0 0,-1 0-1 0 0,1-1 1 0 0,0 1 0 0 0,0 0-1 0 0,-1 0 21 0 0,-1-3-141 0 0,0 1 115 0 0,-5-3-113 0 0,0-2-16 0 0,3 5 99 0 0,-2 0-11 0 0,-3 6 21 0 0,0 5-12 0 0,9-8 50 0 0,-4 3-47 0 0,2-4 36 0 0,1 1 19 0 0,1 0 1 0 0,0 0-1 0 0,0 0 0 0 0,0 0 0 0 0,0-1 0 0 0,0 1 0 0 0,0 0 0 0 0,0 0 1 0 0,0 0-1 0 0,0 0 0 0 0,-1 0 0 0 0,1 0 0 0 0,0 0 0 0 0,0 0 1 0 0,0 0-1 0 0,0 0 0 0 0,0 0 0 0 0,0 0 0 0 0,-1 0 0 0 0,1 0 0 0 0,0 0 1 0 0,0 0-1 0 0,0 0 0 0 0,0 0 0 0 0,0 0 0 0 0,-1 0 0 0 0,1 0 0 0 0,0 0 1 0 0,0 0-1 0 0,0 0 0 0 0,0 0 0 0 0,0 0 0 0 0,0 0 0 0 0,-1 0 1 0 0,1 0-1 0 0,0 0 0 0 0,-15 13-2 0 0,3 0 25 0 0,0 1 86 0 0,3 2 62 0 0,6 1 43 0 0,3-10-70 0 0,-1-2-37 0 0,-4 6 85 0 0,2-4-80 0 0,1-1 0 0 0,1 0 19 0 0,1 2 50 0 0,0 1-23 0 0,0 1 37 0 0,-1 29 571 0 0,2-26-550 0 0,1-2-56 0 0,8 16 259 0 0,-4-15-273 0 0,-2-1-56 0 0,0 2-13 0 0,2 7 28 0 0,0-6-78 0 0,-5-12-22 0 0,0-1-1 0 0,0 1 0 0 0,0 0 0 0 0,0 0 1 0 0,0 0-1 0 0,0-1 0 0 0,0 1 1 0 0,1 0-1 0 0,-1-1 0 0 0,1 1 0 0 0,-1-1 1 0 0,1 0-1 0 0,-1 1 0 0 0,1-1 0 0 0,1 1-4 0 0,-2-2 0 0 0,0 1-1 0 0,-1-1 1 0 0,1 1-1 0 0,0-1 1 0 0,0 1-1 0 0,-1-1 1 0 0,1 1-1 0 0,-1 0 0 0 0,1 0 1 0 0,-1-1-1 0 0,1 1 1 0 0,-1 0-1 0 0,1 0 1 0 0,-1-1-1 0 0,1 2 1 0 0,1 3-14 0 0,2-1-35 0 0,6-2-105 0 0,-7-2 19 0 0,2 0-131 0 0,-3 0-237 0 0,-2 0 381 0 0,0 0 9 0 0,0 0-17 0 0,0 0-44 0 0,0 0-13 0 0,0 0-44 0 0,0 0-50 0 0,0 0-58 0 0,0 0-61 0 0,0 0-58 0 0,0 0-50 0 0,0 0-45 0 0,0 0-160 0 0,0 0-44 0 0,0 0-194 0 0,0 0-522 0 0</inkml:trace>
   <inkml:trace contextRef="#ctx0" brushRef="#br0" timeOffset="8488.304">8127 205 13880 0 0,'0'0'314'0'0,"0"0"46"0"0,0 0 22 0 0,0 0-163 0 0,0 0-105 0 0,0 1-31 0 0,0 0-49 0 0,0 3-49 0 0,0-1 77 0 0,0 0 30 0 0,0-1 33 0 0,0 3 207 0 0,0 1 132 0 0,4 6 715 0 0,-1-7-819 0 0,0-1-105 0 0,1 0-85 0 0,8 16 267 0 0,-7-16-316 0 0,0-2-49 0 0,19 9 10 0 0,-18-8-62 0 0,4 2-14 0 0,0-3-48 0 0,-2-3 5 0 0,16 0-91 0 0,-10 5-62 0 0,-13-4 176 0 0,9 4-277 0 0,-9-4 251 0 0,0 0 0 0 0,-1 0 0 0 0,1 0 0 0 0,0 0 0 0 0,0 0 0 0 0,0-1 0 0 0,0 1 0 0 0,0 0 0 0 0,-1-1 0 0 0,1 1 0 0 0,0 0 0 0 0,0-1 0 0 0,0 1 0 0 0,0-1 40 0 0,-1 1-24 0 0,3-2-50 0 0,0 2-34 0 0,1-1-42 0 0,-1 1-48 0 0,1 0-54 0 0,-1 0-60 0 0,1 0-67 0 0,0 0-72 0 0,-1 0 68 0 0,-1 0-44 0 0,1 1-49 0 0,0-1-50 0 0,7 0-408 0 0</inkml:trace>
   <inkml:trace contextRef="#ctx0" brushRef="#br0" timeOffset="8979.874">8489 278 2744 0 0,'0'1'30'0'0,"0"0"52"0"0,0 0 48 0 0,0 0 46 0 0,0 0 42 0 0,0 0 38 0 0,0 1 355 0 0,0 0 96 0 0,0 0 78 0 0,0 4 2005 0 0,0-4-1653 0 0,0-1-607 0 0,0 0-47 0 0,0 1-56 0 0,0-1-65 0 0,-1-1-209 0 0,-1 0-83 0 0,-5 0-18 0 0,6 0 4 0 0,0 2 58 0 0,1-1-184 0 0,0 0 105 0 0,1 1 89 0 0,-1-1 78 0 0,0 0 98 0 0,1 1 61 0 0,1 2 1195 0 0,-1-3-1194 0 0,0 0-73 0 0,-1 0-44 0 0,1 0-95 0 0,-1-1-37 0 0,1 1-42 0 0,-1 0-47 0 0,1-1-52 0 0,-1 1-58 0 0,1-1-61 0 0,-1 1-67 0 0,2 1 618 0 0,-2-2-118 0 0,0 0-50 0 0,1 0-59 0 0,0 0-70 0 0,1-1-43 0 0,2 0-32 0 0,-2 1 1 0 0,-2 0 19 0 0,4-5 143 0 0,-4 4-181 0 0,0 1 0 0 0,0 0 0 0 0,0-1 1 0 0,0 1-1 0 0,1 0 0 0 0,-1-1 0 0 0,0 1 0 0 0,0 0 1 0 0,1 0-1 0 0,-1-1 0 0 0,0 1 0 0 0,1 0 0 0 0,-1 0 0 0 0,0-1 1 0 0,1 1-1 0 0,-1 0 0 0 0,0 0 0 0 0,1 0 0 0 0,-1 0 0 0 0,0 0 1 0 0,1-1-1 0 0,-1 1 0 0 0,0 0 0 0 0,1 0 0 0 0,-1 0 0 0 0,1 0 1 0 0,-1 0-1 0 0,0 0 0 0 0,1 0 0 0 0,-1 0 0 0 0,1 0 0 0 0,-1 1-14 0 0,5-2 108 0 0,1-2 333 0 0,-6 1-291 0 0,1 0-87 0 0,0 1-80 0 0,0 0-40 0 0,4-3 57 0 0,2-6-14 0 0,1 0-30 0 0,-7 9 44 0 0,5-5 18 0 0,-6 6-10 0 0,1-1-1 0 0,0 0 1 0 0,-1 0-1 0 0,1 1 1 0 0,0-1-1 0 0,-1 0 1 0 0,1 0-1 0 0,-1 0 1 0 0,0 0-1 0 0,1 0 1 0 0,-1 0-1 0 0,1 0 1 0 0,-1 0-1 0 0,0 0 1 0 0,0 0-1 0 0,0 0 1 0 0,0 0-1 0 0,0 0 1 0 0,0 0-1 0 0,0 0 1 0 0,0 0-8 0 0,0 1 0 0 0,0-1 1 0 0,0 1 0 0 0,0-1-1 0 0,0 1 1 0 0,0-1-1 0 0,0 1 1 0 0,1-1-1 0 0,-1 1 1 0 0,0-1 0 0 0,0 1-1 0 0,0-1 1 0 0,0 1-1 0 0,1-1 1 0 0,-1 1-1 0 0,0-1 1 0 0,0 1 0 0 0,1 0-1 0 0,-1-1 1 0 0,0 1-1 0 0,1-1 1 0 0,-1 1 0 0 0,1 0-1 0 0,-1-1 1 0 0,0 1-1 0 0,1 0 1 0 0,-1-1-1 0 0,1 1 2 0 0,-1 0 0 0 0,1 0 0 0 0,-1-1 0 0 0,1 1 1 0 0,-1-1-1 0 0,0 1 0 0 0,1 0 0 0 0,-1-1 0 0 0,0 1 0 0 0,1-1 0 0 0,-1 1 1 0 0,0 0-1 0 0,0-1 0 0 0,1 1 0 0 0,-1-1 0 0 0,0 1 0 0 0,0-1 0 0 0,0 1 0 0 0,0-1 1 0 0,0 1-1 0 0,0-1 0 0 0,0 1 0 0 0,1-1 0 0 0,-2 1 0 0 0,1-1 0 0 0,0 0-2 0 0,0-11 12 0 0,-2 2-12 0 0,1 8 3 0 0,-2 2-5 0 0,-15 0 47 0 0,3 0-255 0 0,-16 0-409 0 0,17 4 361 0 0,8 0 174 0 0,0 0 43 0 0,-3 6-81 0 0,-7 7-29 0 0,5-10 121 0 0,3 0-16 0 0,4 5 21 0 0,4-11 23 0 0,0-1 0 0 0,-1 1-1 0 0,1 0 1 0 0,0 0 0 0 0,0 0 0 0 0,-1 0 0 0 0,1 0 0 0 0,0 0 0 0 0,-1-1 0 0 0,1 1 0 0 0,-1 0-1 0 0,1 0 1 0 0,-1 0 0 0 0,1-1 0 0 0,-1 1 0 0 0,0 0 0 0 0,1-1 0 0 0,-1 1 0 0 0,0-1 0 0 0,0 1-1 0 0,1 0 1 0 0,-1-1 0 0 0,0 1 2 0 0,0-1-1 0 0,0 0 1 0 0,0 1-1 0 0,0-1 0 0 0,0 1 0 0 0,0-1 1 0 0,0 1-1 0 0,1 0 0 0 0,-1-1 0 0 0,0 1 0 0 0,0 0 1 0 0,1 0-1 0 0,-1 0 0 0 0,0-1 0 0 0,1 1 1 0 0,-1 1 0 0 0,1 8 1 0 0,1-5-2 0 0,-1-2 1 0 0,1 0 0 0 0,0 0 0 0 0,0 0 0 0 0,0 0 0 0 0,0 1 0 0 0,0-1 0 0 0,1-1 0 0 0,-1 1 0 0 0,1 0 0 0 0,2 2 0 0 0,3 8 0 0 0,-4-8 0 0 0,-2-2 0 0 0,0-1 0 0 0,0 1 0 0 0,0-1 0 0 0,1 0 0 0 0,-1 0 0 0 0,1 1 0 0 0,0-1 0 0 0,0 0 0 0 0,-1 0 0 0 0,1-1 0 0 0,0 1 0 0 0,1 0 0 0 0,1 1 0 0 0,44 21-10 0 0,-41-19-9 0 0,1 1-26 0 0,1-1-60 0 0,-3-2-14 0 0,0 0-49 0 0,14 1-280 0 0,-16-3 396 0 0,-1 0-53 0 0,-1 0-49 0 0,1 0-47 0 0,0 1-125 0 0,0-1-68 0 0,0 0-62 0 0,0-1-56 0 0,0 1-50 0 0,1 0-44 0 0,3-1-714 0 0,3 0-517 0 0,5 0-1035 0 0</inkml:trace>
   <inkml:trace contextRef="#ctx0" brushRef="#br0" timeOffset="5768.816">6466 410 8144 0 0,'1'1'-200'0'0,"-1"0"39"0"0,1-1 37 0 0,0 1 36 0 0,0 0 19 0 0,0 0 72 0 0,0 0 67 0 0,-1-1 60 0 0,1 1 52 0 0,-1-1 46 0 0,0 1 339 0 0,1 0-11 0 0,-2 0 834 0 0,0 0-614 0 0,0-1-394 0 0,0 1-79 0 0,0 0-99 0 0,0 0-117 0 0,-3 4 419 0 0,4-5-478 0 0,0 1-1 0 0,0-1 0 0 0,0 0 1 0 0,-1 1-1 0 0,1-1 1 0 0,0 0-1 0 0,0 0 0 0 0,0 1 1 0 0,-1-1-1 0 0,1 0 1 0 0,0 0-1 0 0,0 1 0 0 0,-1-1 1 0 0,1 0-1 0 0,0 0 1 0 0,0 0-1 0 0,-1 0 0 0 0,1 1 1 0 0,0-1-1 0 0,-1 0 1 0 0,1 0-1 0 0,0 0 0 0 0,-1 0 1 0 0,1 0-1 0 0,0 0 1 0 0,0 0-1 0 0,-1 0 0 0 0,1 0 1 0 0,0 0-1 0 0,-1 0 1 0 0,1 0-28 0 0,-2 0 638 0 0,1 1-370 0 0,0 0-59 0 0,0 1-51 0 0,1-2-44 0 0,-1 1-26 0 0,0 0-39 0 0,-2 1-19 0 0,1-1 17 0 0,2 0 49 0 0,-2 2 209 0 0,0 0-84 0 0,2 1-43 0 0,1 1-27 0 0,-1 1-16 0 0,-1-3 17 0 0,-2-1-59 0 0,1-1-7 0 0,-2 2 53 0 0,3 1-6 0 0,1 2 88 0 0,-1 0-65 0 0,1 9 99 0 0,0-3-128 0 0,1-5-78 0 0,1-3-73 0 0,6 0 67 0 0,-5 2-29 0 0,-3-6-12 0 0,1 0 0 0 0,-1 0 0 0 0,0 1 0 0 0,0-1 0 0 0,0 0 0 0 0,0 1 0 0 0,1-1 0 0 0,-1 0 0 0 0,0 0 0 0 0,0 0 0 0 0,0 1 0 0 0,1-1 0 0 0,-1 0 1 0 0,0 0-1 0 0,1 0 0 0 0,-1 1 0 0 0,0-1 0 0 0,0 0 0 0 0,1 0 0 0 0,-1 0 0 0 0,0 0 0 0 0,1 0 0 0 0,-1 0 0 0 0,0 0 0 0 0,1 0 0 0 0,-1 0 0 0 0,0 0 0 0 0,1 0 0 0 0,-1 0 0 0 0,0 0 0 0 0,1 0-2 0 0,3 2 77 0 0,-1 2-43 0 0,13 10 153 0 0,-9-11-155 0 0,1-2-45 0 0,-5-1 6 0 0,-1 0-1 0 0,1 1 0 0 0,0-1 0 0 0,-1 0 0 0 0,1 1 0 0 0,0 0 0 0 0,-1 0 0 0 0,1-1 0 0 0,-1 1 0 0 0,1 1 1 0 0,-1-1-1 0 0,1 0 8 0 0,-1 0-2 0 0,10 1 2 0 0,-11-2 0 0 0,1 0 0 0 0,-1 0 0 0 0,0 0 0 0 0,1 0-1 0 0,-1-1 1 0 0,0 1 0 0 0,1-1 0 0 0,-1 1 0 0 0,0-1-1 0 0,0 1 1 0 0,1-1 0 0 0,-1 0 0 0 0,0 0 0 0 0,0 1 1 0 0,0-1 0 0 0,1 0 0 0 0,-1 1 0 0 0,0-1 0 0 0,0 1 0 0 0,1-1 0 0 0,-1 1 0 0 0,0-1 0 0 0,1 1 0 0 0,-1 0 0 0 0,0 0 0 0 0,1-1 0 0 0,-1 1-1 0 0,9-2 53 0 0,-6-6 1 0 0,4 4-28 0 0,-6-6 54 0 0,-2-2 9 0 0,0 4-41 0 0,0-1-29 0 0,0 4-4 0 0,-2 1 28 0 0,-6-6-33 0 0,4-2-10 0 0,-6 0 0 0 0,10 12 0 0 0,-1 0 0 0 0,1-1 0 0 0,-1 1 0 0 0,1 0 0 0 0,-1-1 0 0 0,1 1 0 0 0,0-1 0 0 0,-1 1 0 0 0,1 0 0 0 0,0-1 0 0 0,-1 1 0 0 0,1-1 0 0 0,0 1 0 0 0,0-1 0 0 0,-1 1 0 0 0,1-1 0 0 0,0 1 0 0 0,0-1 0 0 0,0 1 0 0 0,0-1 0 0 0,0 1 0 0 0,0-1 0 0 0,0 1 0 0 0,0-1 0 0 0,0 0 0 0 0,0 1 0 0 0,0-1 0 0 0,0 1 0 0 0,0-1 0 0 0,0 1 0 0 0,0-1 0 0 0,0 1 0 0 0,1-1 0 0 0,0-5 0 0 0,-2 4-2 0 0,-3-2-77 0 0,0 1-35 0 0,-7-2-211 0 0,11 5 315 0 0,-1 0-1 0 0,1 0 0 0 0,0 0 0 0 0,-1 0 0 0 0,1 0 0 0 0,-1 0 1 0 0,1 0-1 0 0,0 0 0 0 0,-1 0 0 0 0,1 0 0 0 0,-1 0 0 0 0,1 0 1 0 0,0 0-1 0 0,-1 0 0 0 0,1 0 0 0 0,0 0 0 0 0,-1-1 0 0 0,1 1 1 0 0,0 0-1 0 0,-1 0 0 0 0,1 0 0 0 0,0-1 0 0 0,-1 1 0 0 0,1 0 1 0 0,0-1-1 0 0,0 1 0 0 0,-1 0 0 0 0,1 0 0 0 0,0-1 0 0 0,0 1 0 0 0,0 0 1 0 0,-1-1 10 0 0,-2-4-206 0 0,2 4 79 0 0,0 0 43 0 0,0 0 27 0 0,-1 1 22 0 0,0-1-7 0 0,1 0-36 0 0,0 0-46 0 0,1 0-73 0 0,-1 0-37 0 0,1-1-75 0 0,0 0-87 0 0,0 0-96 0 0,0 2 229 0 0,0 0-34 0 0,0 0-390 0 0,0 0 102 0 0,-1 0-47 0 0,0 0-734 0 0,-2 0-571 0 0,-4 0-1088 0 0</inkml:trace>
@@ -46222,7 +46216,7 @@
   <inkml:trace contextRef="#ctx0" brushRef="#br0" timeOffset="35111.614">4232 1228 10680 0 0,'0'0'241'0'0,"0"0"38"0"0,0 0 11 0 0,0 0-28 0 0,0 1-197 0 0,0 0-37 0 0,0 0-28 0 0,0-1 1 0 0,0 0-1 0 0,0 1 1 0 0,0-1-1 0 0,0 0 0 0 0,0 1 1 0 0,0-1-1 0 0,0 0 1 0 0,0 1-1 0 0,0-1 0 0 0,-1 0 1 0 0,1 1-1 0 0,0-1 1 0 0,0 0-1 0 0,0 1 1 0 0,0-1-1 0 0,0 0 0 0 0,-1 0 1 0 0,1 1-1 0 0,0-1 1 0 0,0 0-1 0 0,0 0 0 0 0,-1 1 1 0 0,1-1-1 0 0,0 0 1 0 0,0 0-1 0 0,-1 0 0 0 0,1 0 1 0 0,0 1-1 0 0,-1-1 1 0 0,1 0-1 0 0,-5 4-2 0 0,3-2 7 0 0,1 1 33 0 0,0 0 64 0 0,-2-1 87 0 0,1-1 59 0 0,-1 1 253 0 0,1 7 333 0 0,1-4-359 0 0,0 0-50 0 0,-1-1-45 0 0,-1 0-39 0 0,0 2 138 0 0,-2 1 161 0 0,2-2-56 0 0,-5 7 526 0 0,-2 0-397 0 0,-1 0-86 0 0,7-2-40 0 0,0-6-227 0 0,1 0-101 0 0,2 0-84 0 0,-1 6 158 0 0,2-6 104 0 0,-2 0-48 0 0,-1 7-183 0 0,3-9-147 0 0,0 0-1 0 0,0 0 1 0 0,0 1-1 0 0,0-1 1 0 0,0 0-1 0 0,1 0 0 0 0,-1 0 1 0 0,1 1-1 0 0,-1-1 1 0 0,1 0-1 0 0,1 2-58 0 0,2 4 140 0 0,2-1-73 0 0,-2-3 78 0 0,-4 0-90 0 0,0 0-27 0 0,11 2 3 0 0,-6 1-10 0 0,-3-5-18 0 0,-1-1 0 0 0,0 1 0 0 0,0-1 0 0 0,1 0 0 0 0,-1 1 0 0 0,1-1 0 0 0,-1 0 0 0 0,1 0-1 0 0,-1 0 1 0 0,1 0 0 0 0,1 0-3 0 0,31 19 54 0 0,-18-12-43 0 0,-4-3 6 0 0,0-4 25 0 0,-9 0-41 0 0,0-1 1 0 0,0 0-1 0 0,0 1 0 0 0,0-1 0 0 0,0 1 0 0 0,0 0 1 0 0,0 0-1 0 0,-1 0 0 0 0,1 1 0 0 0,2 0-1 0 0,-3-1-1 0 0,0 0 0 0 0,0-1 0 0 0,1 1 0 0 0,-1-1 0 0 0,0 0 1 0 0,0 1-1 0 0,1-1 0 0 0,-1 0 0 0 0,0 0 0 0 0,1-1 0 0 0,-1 1 1 0 0,5-1-30 0 0,-5 1-116 0 0,0 0 42 0 0,2 0 0 0 0,0 0 100 0 0,4 0 114 0 0,-5 0-107 0 0,-1 0-44 0 0,1 0-87 0 0,0 0-111 0 0,-1 0-65 0 0,1 0-113 0 0,-2 0 162 0 0,0 0-35 0 0,0 0-35 0 0,0 0-39 0 0,1 0-39 0 0,-1 0-43 0 0,0 0-43 0 0,0 0-46 0 0,0 0-48 0 0,1 0-50 0 0,-1 0-52 0 0,0 0-54 0 0,2 0-619 0 0,-1 0-38 0 0,5 0-2920 0 0</inkml:trace>
   <inkml:trace contextRef="#ctx0" brushRef="#br0" timeOffset="40317.337">4767 1167 7256 0 0,'0'0'165'0'0,"0"0"22"0"0,-2 0 7 0 0,-19 0-121 0 0,10 0 33 0 0,4 0 68 0 0,3 0-45 0 0,1 0 32 0 0,-2 0 195 0 0,3 0-133 0 0,-1 0 34 0 0,0 0 37 0 0,0 0 38 0 0,0 0 42 0 0,0 0 43 0 0,1 0 142 0 0,2-2-58 0 0,0 2-283 0 0,0-1-64 0 0,0 0-56 0 0,0 1-50 0 0,0 0-60 0 0,0 0-86 0 0,0 0-425 0 0,0 0 447 0 0,0-1 39 0 0,0 1 50 0 0,0-1 63 0 0,0 1 77 0 0,0-1 87 0 0,0 0 59 0 0,0-1 88 0 0,0 1 98 0 0,0-1 104 0 0,0 0 115 0 0,0-1 123 0 0,0 2-365 0 0,0-1 34 0 0,0 1 35 0 0,0-1 36 0 0,2 4-335 0 0,4 6-33 0 0,5 11 247 0 0,-8-12-284 0 0,-3-7-159 0 0,1 3 81 0 0,0 0 0 0 0,0-1 0 0 0,-1 1 1 0 0,1 0-1 0 0,-1-1 0 0 0,0 1 0 0 0,0 0 1 0 0,0 2-85 0 0,-1 15 372 0 0,0-8-180 0 0,1-3 13 0 0,0-1-58 0 0,0 11 140 0 0,2-8-102 0 0,2-4-57 0 0,0 3-8 0 0,-3 2-1 0 0,-1-1-17 0 0,3 0 41 0 0,2-2-81 0 0,-4-6-56 0 0,0 0-1 0 0,0-1 0 0 0,-1 1 1 0 0,1-1-1 0 0,-1 1 0 0 0,1 0 1 0 0,-1-1-1 0 0,0 1-5 0 0,0 12 54 0 0,0-11-44 0 0,0-3-10 0 0,10 18 57 0 0,-7-10-44 0 0,-3-7-14 0 0,0 0 1 0 0,1 0 0 0 0,-1 1 0 0 0,1-1 0 0 0,-1 0-1 0 0,1 0 1 0 0,0 0 0 0 0,0 0 0 0 0,0 0 0 0 0,0 0 0 0 0,0 0-1 0 0,0 0 1 0 0,2 8-45 0 0,-3 7-109 0 0,-1-8 81 0 0,2-8 6 0 0,0 0-8 0 0,3 3-45 0 0,-1 1-46 0 0,-1 1-48 0 0,-1-1-50 0 0,-1-3-182 0 0,0-2 166 0 0,0 0 58 0 0,0 0-47 0 0,0 0-196 0 0,0 0-373 0 0,0 1 98 0 0,0-1 114 0 0,0 1 99 0 0,0 0 83 0 0,0 0 3 0 0,0 0 75 0 0,0 0 80 0 0,0 2-326 0 0,0-2 254 0 0,0-1-69 0 0,0 1 88 0 0,0-2-58 0 0,0 3-1636 0 0,0-2-1136 0 0</inkml:trace>
   <inkml:trace contextRef="#ctx0" brushRef="#br0" timeOffset="40617.342">4503 1084 7520 0 0,'0'0'217'0'0,"2"0"-6"0"0,1 0-193 0 0,0 0 63 0 0,0 0 57 0 0,0 0 48 0 0,3 0 221 0 0,0 0 91 0 0,0 0 46 0 0,8 0 784 0 0,-6 0-601 0 0,-4 0-416 0 0,0 0-55 0 0,0 0-66 0 0,0 0-78 0 0,-2 0 302 0 0,0 0-39 0 0,17 0 251 0 0,14 1 363 0 0,-11-3-403 0 0,-5-1-189 0 0,-9 0-239 0 0,-1 0-34 0 0,2 0 130 0 0,1 3-35 0 0,0 0-40 0 0,-1 0-44 0 0,-1 1-37 0 0,8 0 71 0 0,-13-1-144 0 0,0 1 0 0 0,0-1 1 0 0,0 0-1 0 0,0 0 1 0 0,0-1-1 0 0,0 1 1 0 0,0 0-1 0 0,0-1 0 0 0,0 0 1 0 0,1 0-26 0 0,10-7 14 0 0,-1 6-23 0 0,-5 2-27 0 0,-8 0 36 0 0,11 0-173 0 0,2 0-170 0 0,-11 0 48 0 0,-2 0-42 0 0,0 0 151 0 0,0 0-140 0 0,0 0-266 0 0,0 0 348 0 0,0 0 1 0 0,0 0-47 0 0,0 0-110 0 0,0 0-129 0 0,0 0-115 0 0,0 0 99 0 0,0 0-44 0 0,0 0-681 0 0,0 0-531 0 0,0 0-1010 0 0</inkml:trace>
-  <inkml:trace contextRef="#ctx0" brushRef="#br0" timeOffset="40985.261">4588 1505 8536 0 0,'0'0'249'0'0,"0"0"-1"0"0,0 0-183 0 0,2 0-38 0 0,1 0 785 0 0,-1 0-47 0 0,1 0-46 0 0,0 0-43 0 0,-1 0-43 0 0,1 0-41 0 0,0 0-41 0 0,0 0-37 0 0,0 0-38 0 0,-1 0-36 0 0,1 0-34 0 0,0 0-34 0 0,3 0 279 0 0,0 0-118 0 0,-1 0-130 0 0,0 0-84 0 0,1 0-75 0 0,-1 0-66 0 0,0 0-73 0 0,0 0-36 0 0,4 0-14 0 0,0 0-79 0 0,13 0-108 0 0,-15 0 128 0 0,-1 0 42 0 0,1 0 59 0 0,0 0 73 0 0,0 0 88 0 0,-1 0 104 0 0,0 0-283 0 0,0-1 0 0 0,-1 0 0 0 0,1 0 0 0 0,4-1-79 0 0,-4 0 77 0 0,1 0-1 0 0,-1 1 1 0 0,0 0 0 0 0,7 0-77 0 0,-7 1 49 0 0,1 0 0 0 0,0-1-1 0 0,-1 0 1 0 0,2-1-49 0 0,26-8 161 0 0,-6 2-40 0 0,-8 4-65 0 0,3-2-30 0 0,-4 0 38 0 0,27-14-50 0 0,-22 16-39 0 0,-18 0-27 0 0,2 0-67 0 0,2 2-73 0 0,-8 2 17 0 0,-1 0 50 0 0,1 0 46 0 0,-1-1 37 0 0,0 1 37 0 0,0-1 45 0 0,2-2 195 0 0,-2 2-194 0 0,0-1-90 0 0,0 2-17 0 0,-1-1-32 0 0,1 1-38 0 0,-1-1-40 0 0,1 1-46 0 0,-1-1-49 0 0,1 1-53 0 0,0-1-58 0 0,0 1-62 0 0,0 0-65 0 0,0 0-71 0 0,0 0-73 0 0,0 0-79 0 0,0 0-82 0 0,-1 0-999 0 0</inkml:trace>
+  <inkml:trace contextRef="#ctx0" brushRef="#br0" timeOffset="40985.26">4588 1505 8536 0 0,'0'0'249'0'0,"0"0"-1"0"0,0 0-183 0 0,2 0-38 0 0,1 0 785 0 0,-1 0-47 0 0,1 0-46 0 0,0 0-43 0 0,-1 0-43 0 0,1 0-41 0 0,0 0-41 0 0,0 0-37 0 0,0 0-38 0 0,-1 0-36 0 0,1 0-34 0 0,0 0-34 0 0,3 0 279 0 0,0 0-118 0 0,-1 0-130 0 0,0 0-84 0 0,1 0-75 0 0,-1 0-66 0 0,0 0-73 0 0,0 0-36 0 0,4 0-14 0 0,0 0-79 0 0,13 0-108 0 0,-15 0 128 0 0,-1 0 42 0 0,1 0 59 0 0,0 0 73 0 0,0 0 88 0 0,-1 0 104 0 0,0 0-283 0 0,0-1 0 0 0,-1 0 0 0 0,1 0 0 0 0,4-1-79 0 0,-4 0 77 0 0,1 0-1 0 0,-1 1 1 0 0,0 0 0 0 0,7 0-77 0 0,-7 1 49 0 0,1 0 0 0 0,0-1-1 0 0,-1 0 1 0 0,2-1-49 0 0,26-8 161 0 0,-6 2-40 0 0,-8 4-65 0 0,3-2-30 0 0,-4 0 38 0 0,27-14-50 0 0,-22 16-39 0 0,-18 0-27 0 0,2 0-67 0 0,2 2-73 0 0,-8 2 17 0 0,-1 0 50 0 0,1 0 46 0 0,-1-1 37 0 0,0 1 37 0 0,0-1 45 0 0,2-2 195 0 0,-2 2-194 0 0,0-1-90 0 0,0 2-17 0 0,-1-1-32 0 0,1 1-38 0 0,-1-1-40 0 0,1 1-46 0 0,-1-1-49 0 0,1 1-53 0 0,0-1-58 0 0,0 1-62 0 0,0 0-65 0 0,0 0-71 0 0,0 0-73 0 0,0 0-79 0 0,0 0-82 0 0,-1 0-999 0 0</inkml:trace>
   <inkml:trace contextRef="#ctx0" brushRef="#br0" timeOffset="42087.136">5183 1191 10104 0 0,'0'0'230'0'0,"0"0"30"0"0,0 0 19 0 0,-1 1-118 0 0,0 0-83 0 0,-4 5-8 0 0,2-2 25 0 0,2-2-149 0 0,0 0 119 0 0,1 0 48 0 0,0-1 46 0 0,0 3 254 0 0,0 2 352 0 0,-1-4-466 0 0,1 1-31 0 0,-1-1-100 0 0,0-1-128 0 0,-3 11 701 0 0,8-1-110 0 0,-3-10-603 0 0,0 3 240 0 0,0 1 44 0 0,1 13 826 0 0,-3-9-689 0 0,1-5-217 0 0,-1 1-39 0 0,1-1-58 0 0,0 0-44 0 0,0 0-52 0 0,0-1-58 0 0,-1 6 237 0 0,1 0-4 0 0,0-2-34 0 0,1-1 10 0 0,1 1 47 0 0,1 2-68 0 0,0 0 55 0 0,9 28 775 0 0,-9-24-738 0 0,-2 1-103 0 0,-1-12-143 0 0,0-1-1 0 0,0 0 1 0 0,0 1 0 0 0,1-1 0 0 0,-1 0 0 0 0,0 1-1 0 0,1-1 1 0 0,-1 0 0 0 0,1 0 0 0 0,0 1 0 0 0,-1-1 0 0 0,1 0-1 0 0,0 0-14 0 0,0 0 12 0 0,-1 0-1 0 0,1 1 0 0 0,0-1 1 0 0,-1 0-1 0 0,1 0 0 0 0,-1 1 1 0 0,1-1-1 0 0,-1 0 0 0 0,0 1 1 0 0,0-1-1 0 0,1 0 0 0 0,-1 1 1 0 0,0-1-12 0 0,2 11 30 0 0,8 0 29 0 0,0-2 8 0 0,-4-4-3 0 0,-3-2-55 0 0,0-2 0 0 0,-1 0 50 0 0,-2-4-4 0 0,2-6-45 0 0,6 4-10 0 0,-6-6 0 0 0,-2-74-14 0 0,0 83 8 0 0,0 0 1 0 0,0-1-1 0 0,0 1 1 0 0,1 0-1 0 0,-1 0 1 0 0,0-1-1 0 0,1 1 1 0 0,-1 0-1 0 0,1 0 0 0 0,-1 0 1 0 0,1 0-1 0 0,-1 0 1 0 0,2-1 5 0 0,-2 1-5 0 0,1-1-1 0 0,0 1 1 0 0,0 0 0 0 0,-1-1 0 0 0,1 1-1 0 0,-1 0 1 0 0,1-1 0 0 0,-1 1 0 0 0,0-1-1 0 0,1 1 1 0 0,-1-1 0 0 0,0 1 0 0 0,0-2 5 0 0,0-10-17 0 0,0 7-38 0 0,0-1-56 0 0,0-16 53 0 0,0 9 41 0 0,0-5-32 0 0,0-17 38 0 0,0 24 11 0 0,-2 1 11 0 0,-4 7 32 0 0,12-4-22 0 0,-4 6 34 0 0,-2-1 15 0 0,0-1-71 0 0,0 1 60 0 0,0-1 73 0 0,2-4-122 0 0,8 4-10 0 0,2-4 0 0 0,0 6 0 0 0,24 2 0 0 0,-35 0 0 0 0,1 0 0 0 0,-1 1 0 0 0,0-1 0 0 0,1 0 0 0 0,-1 0 0 0 0,0 1 0 0 0,0-1 0 0 0,0 1 0 0 0,1-1 0 0 0,-1 1 0 0 0,0-1 0 0 0,0 1 0 0 0,0 0 0 0 0,0 0 0 0 0,5 2 0 0 0,18 13 78 0 0,0 4 12 0 0,-21-18-67 0 0,-1-2-8 0 0,-1 1 1 0 0,0-1-1 0 0,0 1 0 0 0,1 0 1 0 0,-1-1-1 0 0,0 1 0 0 0,0 0 1 0 0,0 0-1 0 0,1 0 0 0 0,-1 0 1 0 0,0 0-1 0 0,0 0 0 0 0,-1 0 0 0 0,1 0 1 0 0,0 0-1 0 0,0 1 0 0 0,0-1 1 0 0,-1 0-1 0 0,1 0 0 0 0,-1 1 1 0 0,1 0-16 0 0,1 1 23 0 0,1 1 34 0 0,0 1 0 0 0,1-1 0 0 0,0 0 0 0 0,0 0 0 0 0,3 2-57 0 0,0 1 91 0 0,-6-5 3 0 0,0 0-34 0 0,0 3-3 0 0,0 0-12 0 0,12 24 228 0 0,-6-12-162 0 0,0 0 39 0 0,-6-16-134 0 0,0 1-1 0 0,0-1 1 0 0,0 1-1 0 0,-1-1 1 0 0,1 1-1 0 0,-1 0 0 0 0,1 0 1 0 0,-1-1-1 0 0,0 1 1 0 0,1 0-1 0 0,-1 1-15 0 0,2 9 96 0 0,6-2-32 0 0,-5-6-141 0 0,-3 2 44 0 0,1-2 7 0 0,7 6-22 0 0,-5-6 82 0 0,-4 0 97 0 0,0 0 10 0 0,4 0-89 0 0,5 6-34 0 0,-7-7-53 0 0,0-1-65 0 0,0 0-55 0 0,-1-1-45 0 0,2 0-292 0 0,1-4-268 0 0,-1 1 460 0 0,1-1 80 0 0,0 0 40 0 0,0 0-264 0 0,0 0 42 0 0,-1 1-36 0 0,-2 2 29 0 0,1-1 47 0 0,-1 0 43 0 0,1 1 40 0 0,-1-1 38 0 0,0 0 33 0 0,1 0-119 0 0,-1 0 117 0 0,0 0 59 0 0,-1-3-198 0 0,1 3 236 0 0,0 0-7 0 0,0 1-35 0 0,0 0-44 0 0,0-1-51 0 0,0-1-432 0 0,0-1-101 0 0,0 2 141 0 0,1-1-37 0 0,0-2-760 0 0,2-1-572 0 0,4-2-1102 0 0,-7 7 3113 0 0</inkml:trace>
   <inkml:trace contextRef="#ctx0" brushRef="#br0" timeOffset="42351.853">5694 903 10160 0 0,'0'0'230'0'0,"0"0"30"0"0,0 0 19 0 0,0 0-30 0 0,0 0-83 0 0,0 1-37 0 0,0 0 138 0 0,0 3-157 0 0,1 0 97 0 0,-1 1 42 0 0,0 0 45 0 0,0 12 792 0 0,-1-11-655 0 0,0-3-211 0 0,0 0-37 0 0,-2 3 83 0 0,-3 12 574 0 0,5-11-508 0 0,2 1-84 0 0,0-1-69 0 0,4 2 237 0 0,-1-1 2 0 0,-3 3 98 0 0,-1 5 7 0 0,-1-8-247 0 0,1-1 0 0 0,0 0 0 0 0,0 1 0 0 0,1-1 0 0 0,1 8-276 0 0,3-4 398 0 0,-1 2 34 0 0,-3 3-93 0 0,-1 6-39 0 0,0 22 270 0 0,2-18-272 0 0,4 0 10 0 0,-3-14-201 0 0,0-1-40 0 0,2 0-2 0 0,-4-8-54 0 0,0-1 0 0 0,0 1 0 0 0,-1-1 1 0 0,1 1-1 0 0,0 0 0 0 0,-1-1 1 0 0,0 1-1 0 0,0 0 0 0 0,0 0-11 0 0,1 0 7 0 0,-1 1-1 0 0,1-1 0 0 0,0 1 1 0 0,-1-1-1 0 0,1 0 0 0 0,1 1 0 0 0,-1-1 1 0 0,0 0-1 0 0,1 0 0 0 0,2 3-6 0 0,5 13 9 0 0,-8-13-2 0 0,1-1-1 0 0,0 0 0 0 0,0 1 1 0 0,1-1-1 0 0,0 0 0 0 0,0 0 1 0 0,0 0-1 0 0,2 1-6 0 0,1 0-65 0 0,-2-2 44 0 0,-2-2-12 0 0,-1 0-51 0 0,0-2-93 0 0,-1 0-22 0 0,0 0 61 0 0,0 0 51 0 0,1 0 44 0 0,0 0 42 0 0,3 0 106 0 0,-2 0-123 0 0,-1 0-61 0 0,0 0-83 0 0,0 0-104 0 0,-1 0 22 0 0,0 0-63 0 0,1 0-67 0 0,-1 0-74 0 0,0 0-147 0 0,0 0 112 0 0,1 0 100 0 0,0 0 84 0 0,0 0-2 0 0,1 0 101 0 0,3 0-205 0 0,-4 0 280 0 0,-1 0-42 0 0,1 0-44 0 0,-1 0-61 0 0,2 0-418 0 0,0 0-111 0 0,0 0 139 0 0,-1-1-40 0 0,2 0-793 0 0,-2-2-598 0 0,0-4-1152 0 0</inkml:trace>
   <inkml:trace contextRef="#ctx0" brushRef="#br0" timeOffset="42352.853">5755 1132 11432 0 0,'-2'2'256'0'0,"0"0"-202"0"0,0 0 41 0 0,-10 10 521 0 0,9-9-505 0 0,1-2-103 0 0,-1 5 87 0 0,3 3-76 0 0,1-8-20 0 0,-1-1 1 0 0,0 0 0 0 0,0 1 0 0 0,0-1-1 0 0,0 1 1 0 0,0-1 0 0 0,0 1-1 0 0,0-1 1 0 0,0 0 0 0 0,0 1-1 0 0,0-1 1 0 0,0 1 0 0 0,0-1-1 0 0,0 1 1 0 0,0-1 0 0 0,-1 0 0 0 0,1 1-1 0 0,0-1 1 0 0,0 1 0 0 0,-1-1 0 0 0,-1 2-7 0 0,-1 0 44 0 0,1-1 49 0 0,1 1 50 0 0,0 0 52 0 0,0 3 54 0 0,0 2 204 0 0,-4-2 271 0 0,1 0-9 0 0,2 2-279 0 0,2-3-263 0 0,0 6 443 0 0,0-6-387 0 0,0-1-96 0 0,0-1-104 0 0,0 0 258 0 0,1-2-206 0 0,0 0-41 0 0,7 2-42 0 0,-6 6-119 0 0,-1-8-51 0 0,1 1 75 0 0,1 0 46 0 0,1 0 27 0 0,-2 0-40 0 0,0-1-35 0 0,-1 1 45 0 0,1 0 32 0 0,0 0 39 0 0,1 1 7 0 0,-1 0-94 0 0,0-1-91 0 0,-1-1 36 0 0,0 0-38 0 0,1 1-208 0 0,-1-1 138 0 0,1 0-36 0 0,-1 0-40 0 0,0 1-41 0 0,1-1-45 0 0,0 0-47 0 0,8 0-1143 0 0</inkml:trace>
@@ -46596,7 +46590,7 @@
 </file>
 
 <file path=customXml/itemProps1.xml><?xml version="1.0" encoding="utf-8"?>
-<ds:datastoreItem xmlns:ds="http://schemas.openxmlformats.org/officeDocument/2006/customXml" ds:itemID="{C892F265-FE74-48BB-A4C3-D61697BC9F09}">
+<ds:datastoreItem xmlns:ds="http://schemas.openxmlformats.org/officeDocument/2006/customXml" ds:itemID="{F8D3BF62-014C-4D97-85D8-820D82931349}">
   <ds:schemaRefs>
     <ds:schemaRef ds:uri="http://schemas.openxmlformats.org/officeDocument/2006/bibliography"/>
   </ds:schemaRefs>

</xml_diff>